<commit_message>
Finalized IM&R. Fixed capitalization in table & figures. Added Credit first draft.
</commit_message>
<xml_diff>
--- a/Main_text.docx
+++ b/Main_text.docx
@@ -774,7 +774,7 @@
         <w:t xml:space="preserve">)</w:t>
       </w:r>
       <w:r>
-        <w:t xml:space="preserve">. We set up and reviewed updates from three of the databases covering all queries, and manually searched the fourth one. The final inclusion of studies into the review was conducted on 10 July 2019.</w:t>
+        <w:t xml:space="preserve">. We set up and reviewed updates from three of the databases covering all queries, and manually searched the fourth one. The final inclusion of studies into the review was conducted on 11 July 2019.</w:t>
       </w:r>
       <w:r>
         <w:t xml:space="preserve"> </w:t>
@@ -3320,7 +3320,7 @@
         <w:pStyle w:val="BodyText"/>
       </w:pPr>
       <w:r>
-        <w:t xml:space="preserve">Two types of spatial unit for the estimates dominated; 58.3% of studies used some form of administrative units (for example, statistical division, county, township or entire city) and 28.1% used grids of varying sizes. Other types of spatial unit included individual points or nodes or Vornoi polygons. A number of studies (n=11) reported estimates for more than one type of spatial unit.</w:t>
+        <w:t xml:space="preserve">Two types of spatial unit for the estimates dominated; 58.3% of studies used some form of administrative units (for example, statistical division, county, township or entire city) and 28.1% used grids of varying sizes. Other types of spatial unit included points, buildings Vornoi polygons or custom units. A number of studies (n=11) reported estimates for more than one type of spatial unit.</w:t>
       </w:r>
     </w:p>
     <w:p>
@@ -3519,7 +3519,7 @@
         <w:pStyle w:val="FirstParagraph"/>
       </w:pPr>
       <w:r>
-        <w:t xml:space="preserve">The majority of studies (76.0%) report on daytime populations (or both daytime and seasonal) and is reflected in the choice of the temporal units used in the estimates. A total of 34.4% of studies used minutes or hours as their temporal scale, with the second most common unit was split between daytime and night-time estimates (21.9%) or only daytime (14.6%) (Figure 4).</w:t>
+        <w:t xml:space="preserve">The majority of studies (76.0%) report on daytime populations (or both daytime and seasonal) and is reflected in the choice of the temporal units used in the estimates. A total of 34.4% of studies used minutes or hours as their temporal scale, with the second most common unit was split between daytime and night-time estimates (21.9%) or daytime only (14.6%) (Figure 4).</w:t>
       </w:r>
     </w:p>
     <w:p>
@@ -4584,7 +4584,49 @@
         <w:t xml:space="preserve"> </w:t>
       </w:r>
       <w:r>
-        <w:t xml:space="preserve">(Lamb</w:t>
+        <w:t xml:space="preserve">(Edmondson and Nantucket Data Platform team</w:t>
+      </w:r>
+      <w:r>
+        <w:t xml:space="preserve"> </w:t>
+      </w:r>
+      <w:hyperlink w:anchor="ref-edmondsonMakingItCount2019">
+        <w:r>
+          <w:rPr>
+            <w:rStyle w:val="Hyperlink"/>
+          </w:rPr>
+          <w:t xml:space="preserve">2019</w:t>
+        </w:r>
+      </w:hyperlink>
+      <w:r>
+        <w:t xml:space="preserve">:@harrisWashingtonCountyTemporary2019; Fehr &amp; Peers</w:t>
+      </w:r>
+      <w:r>
+        <w:t xml:space="preserve"> </w:t>
+      </w:r>
+      <w:hyperlink w:anchor="ref-fehrpeersNapaCountyTravel2014">
+        <w:r>
+          <w:rPr>
+            <w:rStyle w:val="Hyperlink"/>
+          </w:rPr>
+          <w:t xml:space="preserve">2014</w:t>
+        </w:r>
+      </w:hyperlink>
+      <w:r>
+        <w:t xml:space="preserve">; Hodur and Bangsund</w:t>
+      </w:r>
+      <w:r>
+        <w:t xml:space="preserve"> </w:t>
+      </w:r>
+      <w:hyperlink w:anchor="ref-hodurServicePopulationEstimates2015">
+        <w:r>
+          <w:rPr>
+            <w:rStyle w:val="Hyperlink"/>
+          </w:rPr>
+          <w:t xml:space="preserve">2015</w:t>
+        </w:r>
+      </w:hyperlink>
+      <w:r>
+        <w:t xml:space="preserve">; Lamb</w:t>
       </w:r>
       <w:r>
         <w:t xml:space="preserve"> </w:t>
@@ -4598,7 +4640,21 @@
         </w:r>
       </w:hyperlink>
       <w:r>
-        <w:t xml:space="preserve">:@monmouthcountyplanningboardSummerCoastalPopulation2008, @fehrpeersNapaCountyTravel2014, @hodurServicePopulationEstimates2015, @edmondsonMakingItCount2019)</w:t>
+        <w:t xml:space="preserve">; Monmouth County Planning Board</w:t>
+      </w:r>
+      <w:r>
+        <w:t xml:space="preserve"> </w:t>
+      </w:r>
+      <w:hyperlink w:anchor="X03e12ef096b2675b4a1945552df4a4d078879a6">
+        <w:r>
+          <w:rPr>
+            <w:rStyle w:val="Hyperlink"/>
+          </w:rPr>
+          <w:t xml:space="preserve">2008</w:t>
+        </w:r>
+      </w:hyperlink>
+      <w:r>
+        <w:t xml:space="preserve">)</w:t>
       </w:r>
     </w:p>
     <w:p>
@@ -4673,7 +4729,7 @@
         </w:numPr>
       </w:pPr>
       <w:r>
-        <w:t xml:space="preserve">fragmented field, lack of standards and definitions, difficult to search; 28.1% of studies included were found outside of main searches</w:t>
+        <w:t xml:space="preserve">fragmented field, lack of standards and definitions, difficult to search; 0% of studies included were found outside of main searches</w:t>
       </w:r>
     </w:p>
     <w:p>
@@ -4706,7 +4762,7 @@
         </w:numPr>
       </w:pPr>
       <w:r>
-        <w:t xml:space="preserve">lots of grey lit, for instance 21.9% of studies were in form of various reports we might have missed things</w:t>
+        <w:t xml:space="preserve">lots of grey lit, for instance 0% of studies were in form of various reports we might have missed things</w:t>
       </w:r>
     </w:p>
     <w:p>
@@ -4724,7 +4780,7 @@
         <w:pStyle w:val="FirstParagraph"/>
       </w:pPr>
       <w:r>
-        <w:t xml:space="preserve">Temporal trends in publication counts indicate that the field is accelerating. 15.6% of studies included were found by monitoring search engine updates. That points to even more urgent need for standardizing and systematizing field.</w:t>
+        <w:t xml:space="preserve">Temporal trends in publication counts indicate that the field is accelerating. 0% of studies included were found by monitoring search engine updates. That points to even more urgent need for standardizing and systematizing field.</w:t>
       </w:r>
     </w:p>
     <w:p>
@@ -5332,7 +5388,7 @@
               <w:jc w:val="left"/>
             </w:pPr>
             <w:r>
-              <w:t xml:space="preserve">systematic</w:t>
+              <w:t xml:space="preserve">Systematic</w:t>
             </w:r>
           </w:p>
         </w:tc>
@@ -5370,7 +5426,7 @@
               <w:jc w:val="left"/>
             </w:pPr>
             <w:r>
-              <w:t xml:space="preserve">manual</w:t>
+              <w:t xml:space="preserve">Manual</w:t>
             </w:r>
           </w:p>
         </w:tc>
@@ -5408,7 +5464,7 @@
               <w:jc w:val="left"/>
             </w:pPr>
             <w:r>
-              <w:t xml:space="preserve">update</w:t>
+              <w:t xml:space="preserve">Update</w:t>
             </w:r>
           </w:p>
         </w:tc>
@@ -5454,7 +5510,7 @@
               <w:jc w:val="left"/>
             </w:pPr>
             <w:r>
-              <w:t xml:space="preserve">article</w:t>
+              <w:t xml:space="preserve">Article</w:t>
             </w:r>
           </w:p>
         </w:tc>
@@ -5492,7 +5548,7 @@
               <w:jc w:val="left"/>
             </w:pPr>
             <w:r>
-              <w:t xml:space="preserve">report</w:t>
+              <w:t xml:space="preserve">Report</w:t>
             </w:r>
           </w:p>
         </w:tc>
@@ -5530,7 +5586,7 @@
               <w:jc w:val="left"/>
             </w:pPr>
             <w:r>
-              <w:t xml:space="preserve">conference</w:t>
+              <w:t xml:space="preserve">Conference</w:t>
             </w:r>
           </w:p>
         </w:tc>
@@ -5568,7 +5624,7 @@
               <w:jc w:val="left"/>
             </w:pPr>
             <w:r>
-              <w:t xml:space="preserve">thesis</w:t>
+              <w:t xml:space="preserve">Thesis</w:t>
             </w:r>
           </w:p>
         </w:tc>
@@ -5606,7 +5662,7 @@
               <w:jc w:val="left"/>
             </w:pPr>
             <w:r>
-              <w:t xml:space="preserve">chapter</w:t>
+              <w:t xml:space="preserve">Book chapter</w:t>
             </w:r>
           </w:p>
         </w:tc>
@@ -5652,7 +5708,7 @@
               <w:jc w:val="left"/>
             </w:pPr>
             <w:r>
-              <w:t xml:space="preserve">emergency planning</w:t>
+              <w:t xml:space="preserve">Emergency planning</w:t>
             </w:r>
           </w:p>
         </w:tc>
@@ -5690,7 +5746,7 @@
               <w:jc w:val="left"/>
             </w:pPr>
             <w:r>
-              <w:t xml:space="preserve">service population</w:t>
+              <w:t xml:space="preserve">Service population</w:t>
             </w:r>
           </w:p>
         </w:tc>
@@ -5728,7 +5784,7 @@
               <w:jc w:val="left"/>
             </w:pPr>
             <w:r>
-              <w:t xml:space="preserve">other</w:t>
+              <w:t xml:space="preserve">Other</w:t>
             </w:r>
           </w:p>
         </w:tc>
@@ -5766,7 +5822,7 @@
               <w:jc w:val="left"/>
             </w:pPr>
             <w:r>
-              <w:t xml:space="preserve">epidemiology</w:t>
+              <w:t xml:space="preserve">Epidemiology</w:t>
             </w:r>
           </w:p>
         </w:tc>
@@ -5804,7 +5860,7 @@
               <w:jc w:val="left"/>
             </w:pPr>
             <w:r>
-              <w:t xml:space="preserve">commuting</w:t>
+              <w:t xml:space="preserve">Commuting</w:t>
             </w:r>
           </w:p>
         </w:tc>
@@ -5839,18 +5895,18 @@
               <w:jc w:val="left"/>
             </w:pPr>
             <w:r>
-              <w:t xml:space="preserve">Purpose of publication*</w:t>
-            </w:r>
-          </w:p>
-        </w:tc>
-        <w:tc>
-          <w:p>
-            <w:pPr>
-              <w:pStyle w:val="Compact"/>
-              <w:jc w:val="left"/>
-            </w:pPr>
-            <w:r>
-              <w:t xml:space="preserve">admin</w:t>
+              <w:t xml:space="preserve">Main type of data*</w:t>
+            </w:r>
+          </w:p>
+        </w:tc>
+        <w:tc>
+          <w:p>
+            <w:pPr>
+              <w:pStyle w:val="Compact"/>
+              <w:jc w:val="left"/>
+            </w:pPr>
+            <w:r>
+              <w:t xml:space="preserve">Administrative</w:t>
             </w:r>
           </w:p>
         </w:tc>
@@ -5888,7 +5944,7 @@
               <w:jc w:val="left"/>
             </w:pPr>
             <w:r>
-              <w:t xml:space="preserve">survey</w:t>
+              <w:t xml:space="preserve">Survey</w:t>
             </w:r>
           </w:p>
         </w:tc>
@@ -5926,7 +5982,7 @@
               <w:jc w:val="left"/>
             </w:pPr>
             <w:r>
-              <w:t xml:space="preserve">MP</w:t>
+              <w:t xml:space="preserve">Mobile phones</w:t>
             </w:r>
           </w:p>
         </w:tc>
@@ -5964,7 +6020,7 @@
               <w:jc w:val="left"/>
             </w:pPr>
             <w:r>
-              <w:t xml:space="preserve">transport</w:t>
+              <w:t xml:space="preserve">Transport</w:t>
             </w:r>
           </w:p>
         </w:tc>
@@ -6002,7 +6058,7 @@
               <w:jc w:val="left"/>
             </w:pPr>
             <w:r>
-              <w:t xml:space="preserve">other</w:t>
+              <w:t xml:space="preserve">Other</w:t>
             </w:r>
           </w:p>
         </w:tc>
@@ -6040,7 +6096,7 @@
               <w:jc w:val="left"/>
             </w:pPr>
             <w:r>
-              <w:t xml:space="preserve">utilities</w:t>
+              <w:t xml:space="preserve">Utilities</w:t>
             </w:r>
           </w:p>
         </w:tc>
@@ -6078,7 +6134,7 @@
               <w:jc w:val="left"/>
             </w:pPr>
             <w:r>
-              <w:t xml:space="preserve">RS</w:t>
+              <w:t xml:space="preserve">Remote sensing</w:t>
             </w:r>
           </w:p>
         </w:tc>
@@ -6154,7 +6210,7 @@
               <w:jc w:val="left"/>
             </w:pPr>
             <w:r>
-              <w:t xml:space="preserve">SM</w:t>
+              <w:t xml:space="preserve">Social media</w:t>
             </w:r>
           </w:p>
         </w:tc>
@@ -6200,7 +6256,7 @@
               <w:jc w:val="left"/>
             </w:pPr>
             <w:r>
-              <w:t xml:space="preserve">single city</w:t>
+              <w:t xml:space="preserve">Single city</w:t>
             </w:r>
           </w:p>
         </w:tc>
@@ -6238,7 +6294,7 @@
               <w:jc w:val="left"/>
             </w:pPr>
             <w:r>
-              <w:t xml:space="preserve">country</w:t>
+              <w:t xml:space="preserve">Country</w:t>
             </w:r>
           </w:p>
         </w:tc>
@@ -6276,7 +6332,7 @@
               <w:jc w:val="left"/>
             </w:pPr>
             <w:r>
-              <w:t xml:space="preserve">admin region</w:t>
+              <w:t xml:space="preserve">Administrative region</w:t>
             </w:r>
           </w:p>
         </w:tc>
@@ -6314,7 +6370,7 @@
               <w:jc w:val="left"/>
             </w:pPr>
             <w:r>
-              <w:t xml:space="preserve">multiple cities</w:t>
+              <w:t xml:space="preserve">Multiple cities</w:t>
             </w:r>
           </w:p>
         </w:tc>
@@ -6360,7 +6416,7 @@
               <w:jc w:val="left"/>
             </w:pPr>
             <w:r>
-              <w:t xml:space="preserve">admin</w:t>
+              <w:t xml:space="preserve">Administrative</w:t>
             </w:r>
           </w:p>
         </w:tc>
@@ -6398,7 +6454,7 @@
               <w:jc w:val="left"/>
             </w:pPr>
             <w:r>
-              <w:t xml:space="preserve">grid</w:t>
+              <w:t xml:space="preserve">Grid</w:t>
             </w:r>
           </w:p>
         </w:tc>
@@ -6436,29 +6492,29 @@
               <w:jc w:val="left"/>
             </w:pPr>
             <w:r>
-              <w:t xml:space="preserve">custom</w:t>
-            </w:r>
-          </w:p>
-        </w:tc>
-        <w:tc>
-          <w:p>
-            <w:pPr>
-              <w:pStyle w:val="Compact"/>
-              <w:jc w:val="left"/>
-            </w:pPr>
-            <w:r>
-              <w:t xml:space="preserve">7</w:t>
-            </w:r>
-          </w:p>
-        </w:tc>
-        <w:tc>
-          <w:p>
-            <w:pPr>
-              <w:pStyle w:val="Compact"/>
-              <w:jc w:val="left"/>
-            </w:pPr>
-            <w:r>
-              <w:t xml:space="preserve">7.3</w:t>
+              <w:t xml:space="preserve">Custom</w:t>
+            </w:r>
+          </w:p>
+        </w:tc>
+        <w:tc>
+          <w:p>
+            <w:pPr>
+              <w:pStyle w:val="Compact"/>
+              <w:jc w:val="left"/>
+            </w:pPr>
+            <w:r>
+              <w:t xml:space="preserve">8</w:t>
+            </w:r>
+          </w:p>
+        </w:tc>
+        <w:tc>
+          <w:p>
+            <w:pPr>
+              <w:pStyle w:val="Compact"/>
+              <w:jc w:val="left"/>
+            </w:pPr>
+            <w:r>
+              <w:t xml:space="preserve">8.34</w:t>
             </w:r>
           </w:p>
         </w:tc>
@@ -6474,7 +6530,7 @@
               <w:jc w:val="left"/>
             </w:pPr>
             <w:r>
-              <w:t xml:space="preserve">points</w:t>
+              <w:t xml:space="preserve">Points</w:t>
             </w:r>
           </w:p>
         </w:tc>
@@ -6512,7 +6568,7 @@
               <w:jc w:val="left"/>
             </w:pPr>
             <w:r>
-              <w:t xml:space="preserve">building</w:t>
+              <w:t xml:space="preserve">Building</w:t>
             </w:r>
           </w:p>
         </w:tc>
@@ -6579,6 +6635,17 @@
       </w:tr>
       <w:tr>
         <w:tc>
+          <w:p>
+            <w:pPr>
+              <w:pStyle w:val="Compact"/>
+              <w:jc w:val="left"/>
+            </w:pPr>
+            <w:r>
+              <w:t xml:space="preserve">Number of regions for estimates</w:t>
+            </w:r>
+          </w:p>
+        </w:tc>
+        <w:tc>
           <w:p/>
         </w:tc>
         <w:tc>
@@ -6588,29 +6655,18 @@
               <w:jc w:val="left"/>
             </w:pPr>
             <w:r>
-              <w:t xml:space="preserve">node</w:t>
-            </w:r>
-          </w:p>
-        </w:tc>
-        <w:tc>
-          <w:p>
-            <w:pPr>
-              <w:pStyle w:val="Compact"/>
-              <w:jc w:val="left"/>
-            </w:pPr>
-            <w:r>
-              <w:t xml:space="preserve">1</w:t>
-            </w:r>
-          </w:p>
-        </w:tc>
-        <w:tc>
-          <w:p>
-            <w:pPr>
-              <w:pStyle w:val="Compact"/>
-              <w:jc w:val="left"/>
-            </w:pPr>
-            <w:r>
-              <w:t xml:space="preserve">1.04</w:t>
+              <w:t xml:space="preserve">32</w:t>
+            </w:r>
+          </w:p>
+        </w:tc>
+        <w:tc>
+          <w:p>
+            <w:pPr>
+              <w:pStyle w:val="Compact"/>
+              <w:jc w:val="left"/>
+            </w:pPr>
+            <w:r>
+              <w:t xml:space="preserve">1; 52,000</w:t>
             </w:r>
           </w:p>
         </w:tc>
@@ -6623,78 +6679,78 @@
               <w:jc w:val="left"/>
             </w:pPr>
             <w:r>
-              <w:t xml:space="preserve">Number of regions for estimates</w:t>
-            </w:r>
-          </w:p>
-        </w:tc>
-        <w:tc>
-          <w:p/>
-        </w:tc>
-        <w:tc>
-          <w:p>
-            <w:pPr>
-              <w:pStyle w:val="Compact"/>
-              <w:jc w:val="left"/>
-            </w:pPr>
-            <w:r>
-              <w:t xml:space="preserve">32</w:t>
-            </w:r>
-          </w:p>
-        </w:tc>
-        <w:tc>
-          <w:p>
-            <w:pPr>
-              <w:pStyle w:val="Compact"/>
-              <w:jc w:val="left"/>
-            </w:pPr>
-            <w:r>
-              <w:t xml:space="preserve">1; 52,000</w:t>
+              <w:t xml:space="preserve">Temporal unit of estimates</w:t>
+            </w:r>
+          </w:p>
+        </w:tc>
+        <w:tc>
+          <w:p>
+            <w:pPr>
+              <w:pStyle w:val="Compact"/>
+              <w:jc w:val="left"/>
+            </w:pPr>
+            <w:r>
+              <w:t xml:space="preserve">Minute/hour</w:t>
+            </w:r>
+          </w:p>
+        </w:tc>
+        <w:tc>
+          <w:p>
+            <w:pPr>
+              <w:pStyle w:val="Compact"/>
+              <w:jc w:val="left"/>
+            </w:pPr>
+            <w:r>
+              <w:t xml:space="preserve">33</w:t>
+            </w:r>
+          </w:p>
+        </w:tc>
+        <w:tc>
+          <w:p>
+            <w:pPr>
+              <w:pStyle w:val="Compact"/>
+              <w:jc w:val="left"/>
+            </w:pPr>
+            <w:r>
+              <w:t xml:space="preserve">34.38</w:t>
             </w:r>
           </w:p>
         </w:tc>
       </w:tr>
       <w:tr>
         <w:tc>
-          <w:p>
-            <w:pPr>
-              <w:pStyle w:val="Compact"/>
-              <w:jc w:val="left"/>
-            </w:pPr>
-            <w:r>
-              <w:t xml:space="preserve">Temporal unit of estimates</w:t>
-            </w:r>
-          </w:p>
-        </w:tc>
-        <w:tc>
-          <w:p>
-            <w:pPr>
-              <w:pStyle w:val="Compact"/>
-              <w:jc w:val="left"/>
-            </w:pPr>
-            <w:r>
-              <w:t xml:space="preserve">minute/hour</w:t>
-            </w:r>
-          </w:p>
-        </w:tc>
-        <w:tc>
-          <w:p>
-            <w:pPr>
-              <w:pStyle w:val="Compact"/>
-              <w:jc w:val="left"/>
-            </w:pPr>
-            <w:r>
-              <w:t xml:space="preserve">33</w:t>
-            </w:r>
-          </w:p>
-        </w:tc>
-        <w:tc>
-          <w:p>
-            <w:pPr>
-              <w:pStyle w:val="Compact"/>
-              <w:jc w:val="left"/>
-            </w:pPr>
-            <w:r>
-              <w:t xml:space="preserve">34.38</w:t>
+          <w:p/>
+        </w:tc>
+        <w:tc>
+          <w:p>
+            <w:pPr>
+              <w:pStyle w:val="Compact"/>
+              <w:jc w:val="left"/>
+            </w:pPr>
+            <w:r>
+              <w:t xml:space="preserve">Daytime/nighttime</w:t>
+            </w:r>
+          </w:p>
+        </w:tc>
+        <w:tc>
+          <w:p>
+            <w:pPr>
+              <w:pStyle w:val="Compact"/>
+              <w:jc w:val="left"/>
+            </w:pPr>
+            <w:r>
+              <w:t xml:space="preserve">21</w:t>
+            </w:r>
+          </w:p>
+        </w:tc>
+        <w:tc>
+          <w:p>
+            <w:pPr>
+              <w:pStyle w:val="Compact"/>
+              <w:jc w:val="left"/>
+            </w:pPr>
+            <w:r>
+              <w:t xml:space="preserve">21.88</w:t>
             </w:r>
           </w:p>
         </w:tc>
@@ -6710,29 +6766,29 @@
               <w:jc w:val="left"/>
             </w:pPr>
             <w:r>
-              <w:t xml:space="preserve">daytime/nighttime</w:t>
-            </w:r>
-          </w:p>
-        </w:tc>
-        <w:tc>
-          <w:p>
-            <w:pPr>
-              <w:pStyle w:val="Compact"/>
-              <w:jc w:val="left"/>
-            </w:pPr>
-            <w:r>
-              <w:t xml:space="preserve">21</w:t>
-            </w:r>
-          </w:p>
-        </w:tc>
-        <w:tc>
-          <w:p>
-            <w:pPr>
-              <w:pStyle w:val="Compact"/>
-              <w:jc w:val="left"/>
-            </w:pPr>
-            <w:r>
-              <w:t xml:space="preserve">21.88</w:t>
+              <w:t xml:space="preserve">Daytime</w:t>
+            </w:r>
+          </w:p>
+        </w:tc>
+        <w:tc>
+          <w:p>
+            <w:pPr>
+              <w:pStyle w:val="Compact"/>
+              <w:jc w:val="left"/>
+            </w:pPr>
+            <w:r>
+              <w:t xml:space="preserve">14</w:t>
+            </w:r>
+          </w:p>
+        </w:tc>
+        <w:tc>
+          <w:p>
+            <w:pPr>
+              <w:pStyle w:val="Compact"/>
+              <w:jc w:val="left"/>
+            </w:pPr>
+            <w:r>
+              <w:t xml:space="preserve">14.58</w:t>
             </w:r>
           </w:p>
         </w:tc>
@@ -6748,29 +6804,29 @@
               <w:jc w:val="left"/>
             </w:pPr>
             <w:r>
-              <w:t xml:space="preserve">daytime</w:t>
-            </w:r>
-          </w:p>
-        </w:tc>
-        <w:tc>
-          <w:p>
-            <w:pPr>
-              <w:pStyle w:val="Compact"/>
-              <w:jc w:val="left"/>
-            </w:pPr>
-            <w:r>
-              <w:t xml:space="preserve">14</w:t>
-            </w:r>
-          </w:p>
-        </w:tc>
-        <w:tc>
-          <w:p>
-            <w:pPr>
-              <w:pStyle w:val="Compact"/>
-              <w:jc w:val="left"/>
-            </w:pPr>
-            <w:r>
-              <w:t xml:space="preserve">14.58</w:t>
+              <w:t xml:space="preserve">Month</w:t>
+            </w:r>
+          </w:p>
+        </w:tc>
+        <w:tc>
+          <w:p>
+            <w:pPr>
+              <w:pStyle w:val="Compact"/>
+              <w:jc w:val="left"/>
+            </w:pPr>
+            <w:r>
+              <w:t xml:space="preserve">10</w:t>
+            </w:r>
+          </w:p>
+        </w:tc>
+        <w:tc>
+          <w:p>
+            <w:pPr>
+              <w:pStyle w:val="Compact"/>
+              <w:jc w:val="left"/>
+            </w:pPr>
+            <w:r>
+              <w:t xml:space="preserve">10.42</w:t>
             </w:r>
           </w:p>
         </w:tc>
@@ -6786,29 +6842,29 @@
               <w:jc w:val="left"/>
             </w:pPr>
             <w:r>
-              <w:t xml:space="preserve">month</w:t>
-            </w:r>
-          </w:p>
-        </w:tc>
-        <w:tc>
-          <w:p>
-            <w:pPr>
-              <w:pStyle w:val="Compact"/>
-              <w:jc w:val="left"/>
-            </w:pPr>
-            <w:r>
-              <w:t xml:space="preserve">10</w:t>
-            </w:r>
-          </w:p>
-        </w:tc>
-        <w:tc>
-          <w:p>
-            <w:pPr>
-              <w:pStyle w:val="Compact"/>
-              <w:jc w:val="left"/>
-            </w:pPr>
-            <w:r>
-              <w:t xml:space="preserve">10.42</w:t>
+              <w:t xml:space="preserve">Other</w:t>
+            </w:r>
+          </w:p>
+        </w:tc>
+        <w:tc>
+          <w:p>
+            <w:pPr>
+              <w:pStyle w:val="Compact"/>
+              <w:jc w:val="left"/>
+            </w:pPr>
+            <w:r>
+              <w:t xml:space="preserve">8</w:t>
+            </w:r>
+          </w:p>
+        </w:tc>
+        <w:tc>
+          <w:p>
+            <w:pPr>
+              <w:pStyle w:val="Compact"/>
+              <w:jc w:val="left"/>
+            </w:pPr>
+            <w:r>
+              <w:t xml:space="preserve">8.33</w:t>
             </w:r>
           </w:p>
         </w:tc>
@@ -6824,29 +6880,29 @@
               <w:jc w:val="left"/>
             </w:pPr>
             <w:r>
-              <w:t xml:space="preserve">other</w:t>
-            </w:r>
-          </w:p>
-        </w:tc>
-        <w:tc>
-          <w:p>
-            <w:pPr>
-              <w:pStyle w:val="Compact"/>
-              <w:jc w:val="left"/>
-            </w:pPr>
-            <w:r>
-              <w:t xml:space="preserve">8</w:t>
-            </w:r>
-          </w:p>
-        </w:tc>
-        <w:tc>
-          <w:p>
-            <w:pPr>
-              <w:pStyle w:val="Compact"/>
-              <w:jc w:val="left"/>
-            </w:pPr>
-            <w:r>
-              <w:t xml:space="preserve">8.33</w:t>
+              <w:t xml:space="preserve">Day</w:t>
+            </w:r>
+          </w:p>
+        </w:tc>
+        <w:tc>
+          <w:p>
+            <w:pPr>
+              <w:pStyle w:val="Compact"/>
+              <w:jc w:val="left"/>
+            </w:pPr>
+            <w:r>
+              <w:t xml:space="preserve">2</w:t>
+            </w:r>
+          </w:p>
+        </w:tc>
+        <w:tc>
+          <w:p>
+            <w:pPr>
+              <w:pStyle w:val="Compact"/>
+              <w:jc w:val="left"/>
+            </w:pPr>
+            <w:r>
+              <w:t xml:space="preserve">2.08</w:t>
             </w:r>
           </w:p>
         </w:tc>
@@ -6862,7 +6918,7 @@
               <w:jc w:val="left"/>
             </w:pPr>
             <w:r>
-              <w:t xml:space="preserve">day</w:t>
+              <w:t xml:space="preserve">Weekday/weekend</w:t>
             </w:r>
           </w:p>
         </w:tc>
@@ -6900,35 +6956,46 @@
               <w:jc w:val="left"/>
             </w:pPr>
             <w:r>
-              <w:t xml:space="preserve">weekday/weekend</w:t>
-            </w:r>
-          </w:p>
-        </w:tc>
-        <w:tc>
-          <w:p>
-            <w:pPr>
-              <w:pStyle w:val="Compact"/>
-              <w:jc w:val="left"/>
-            </w:pPr>
-            <w:r>
-              <w:t xml:space="preserve">2</w:t>
-            </w:r>
-          </w:p>
-        </w:tc>
-        <w:tc>
-          <w:p>
-            <w:pPr>
-              <w:pStyle w:val="Compact"/>
-              <w:jc w:val="left"/>
-            </w:pPr>
-            <w:r>
-              <w:t xml:space="preserve">2.08</w:t>
+              <w:t xml:space="preserve">Hour</w:t>
+            </w:r>
+          </w:p>
+        </w:tc>
+        <w:tc>
+          <w:p>
+            <w:pPr>
+              <w:pStyle w:val="Compact"/>
+              <w:jc w:val="left"/>
+            </w:pPr>
+            <w:r>
+              <w:t xml:space="preserve">1</w:t>
+            </w:r>
+          </w:p>
+        </w:tc>
+        <w:tc>
+          <w:p>
+            <w:pPr>
+              <w:pStyle w:val="Compact"/>
+              <w:jc w:val="left"/>
+            </w:pPr>
+            <w:r>
+              <w:t xml:space="preserve">1.04</w:t>
             </w:r>
           </w:p>
         </w:tc>
       </w:tr>
       <w:tr>
         <w:tc>
+          <w:p>
+            <w:pPr>
+              <w:pStyle w:val="Compact"/>
+              <w:jc w:val="left"/>
+            </w:pPr>
+            <w:r>
+              <w:t xml:space="preserve">Size of estimated population</w:t>
+            </w:r>
+          </w:p>
+        </w:tc>
+        <w:tc>
           <w:p/>
         </w:tc>
         <w:tc>
@@ -6938,29 +7005,18 @@
               <w:jc w:val="left"/>
             </w:pPr>
             <w:r>
-              <w:t xml:space="preserve">hour</w:t>
-            </w:r>
-          </w:p>
-        </w:tc>
-        <w:tc>
-          <w:p>
-            <w:pPr>
-              <w:pStyle w:val="Compact"/>
-              <w:jc w:val="left"/>
-            </w:pPr>
-            <w:r>
-              <w:t xml:space="preserve">1</w:t>
-            </w:r>
-          </w:p>
-        </w:tc>
-        <w:tc>
-          <w:p>
-            <w:pPr>
-              <w:pStyle w:val="Compact"/>
-              <w:jc w:val="left"/>
-            </w:pPr>
-            <w:r>
-              <w:t xml:space="preserve">1.04</w:t>
+              <w:t xml:space="preserve">343,956</w:t>
+            </w:r>
+          </w:p>
+        </w:tc>
+        <w:tc>
+          <w:p>
+            <w:pPr>
+              <w:pStyle w:val="Compact"/>
+              <w:jc w:val="left"/>
+            </w:pPr>
+            <w:r>
+              <w:t xml:space="preserve">1,868; 53,349,074</w:t>
             </w:r>
           </w:p>
         </w:tc>
@@ -6973,44 +7029,6 @@
               <w:jc w:val="left"/>
             </w:pPr>
             <w:r>
-              <w:t xml:space="preserve">Size of estimated population</w:t>
-            </w:r>
-          </w:p>
-        </w:tc>
-        <w:tc>
-          <w:p/>
-        </w:tc>
-        <w:tc>
-          <w:p>
-            <w:pPr>
-              <w:pStyle w:val="Compact"/>
-              <w:jc w:val="left"/>
-            </w:pPr>
-            <w:r>
-              <w:t xml:space="preserve">343,956</w:t>
-            </w:r>
-          </w:p>
-        </w:tc>
-        <w:tc>
-          <w:p>
-            <w:pPr>
-              <w:pStyle w:val="Compact"/>
-              <w:jc w:val="left"/>
-            </w:pPr>
-            <w:r>
-              <w:t xml:space="preserve">1,868; 53,349,074</w:t>
-            </w:r>
-          </w:p>
-        </w:tc>
-      </w:tr>
-      <w:tr>
-        <w:tc>
-          <w:p>
-            <w:pPr>
-              <w:pStyle w:val="Compact"/>
-              <w:jc w:val="left"/>
-            </w:pPr>
-            <w:r>
               <w:t xml:space="preserve">Size of dataset</w:t>
             </w:r>
           </w:p>
@@ -7052,7 +7070,7 @@
       </w:r>
       <w:bookmarkEnd w:id="42"/>
     </w:p>
-    <w:bookmarkStart w:id="230" w:name="refs"/>
+    <w:bookmarkStart w:id="231" w:name="refs"/>
     <w:bookmarkStart w:id="44" w:name="X1c6c72b80b9275feebacb0744e344ee957ad507"/>
     <w:p>
       <w:pPr>
@@ -8437,12 +8455,34 @@
       </w:r>
     </w:p>
     <w:bookmarkEnd w:id="115"/>
-    <w:bookmarkStart w:id="117" w:name="X27e3641eb69f23f8e455fb49d5e3998812709c0"/>
+    <w:bookmarkStart w:id="116" w:name="ref-harrisWashingtonCountyTemporary2019"/>
     <w:p>
       <w:pPr>
         <w:pStyle w:val="Bibliography"/>
       </w:pPr>
       <w:r>
+        <w:t xml:space="preserve">Harris, E., Leaver, J., Young, N., and Perlich, P.S. (2019).</w:t>
+      </w:r>
+      <w:r>
+        <w:t xml:space="preserve"> </w:t>
+      </w:r>
+      <w:r>
+        <w:rPr>
+          <w:i/>
+        </w:rPr>
+        <w:t xml:space="preserve">Washington County Temporary Resident Population Estimates, 2017</w:t>
+      </w:r>
+      <w:r>
+        <w:t xml:space="preserve">. Salt Lake City: Kem C. Gardner Policy Institute.: pages.</w:t>
+      </w:r>
+    </w:p>
+    <w:bookmarkEnd w:id="116"/>
+    <w:bookmarkStart w:id="118" w:name="X27e3641eb69f23f8e455fb49d5e3998812709c0"/>
+    <w:p>
+      <w:pPr>
+        <w:pStyle w:val="Bibliography"/>
+      </w:pPr>
+      <w:r>
         <w:t xml:space="preserve">Himoto, K. and Kimata, J. (2014). A Model for the Spatio-temporal Distribution of Population using Country-Wide Statistical Data and Its Application to the Estimation of Human Exposure to Disasters. In:</w:t>
       </w:r>
       <w:r>
@@ -8457,7 +8497,7 @@
       <w:r>
         <w:t xml:space="preserve">. Springer, Dordrecht: 73–87. doi:</w:t>
       </w:r>
-      <w:hyperlink r:id="rId116">
+      <w:hyperlink r:id="rId117">
         <w:r>
           <w:rPr>
             <w:rStyle w:val="Hyperlink"/>
@@ -8469,8 +8509,8 @@
         <w:t xml:space="preserve">.</w:t>
       </w:r>
     </w:p>
-    <w:bookmarkEnd w:id="117"/>
-    <w:bookmarkStart w:id="118" w:name="ref-hodurServicePopulationEstimates2015"/>
+    <w:bookmarkEnd w:id="118"/>
+    <w:bookmarkStart w:id="119" w:name="ref-hodurServicePopulationEstimates2015"/>
     <w:p>
       <w:pPr>
         <w:pStyle w:val="Bibliography"/>
@@ -8491,8 +8531,8 @@
         <w:t xml:space="preserve">. Fargo: North Dakota State University.: pages.</w:t>
       </w:r>
     </w:p>
-    <w:bookmarkEnd w:id="118"/>
-    <w:bookmarkStart w:id="119" w:name="X28d15360b5aceee963a70affbe8608e3e1a1a45"/>
+    <w:bookmarkEnd w:id="119"/>
+    <w:bookmarkStart w:id="120" w:name="X28d15360b5aceee963a70affbe8608e3e1a1a45"/>
     <w:p>
       <w:pPr>
         <w:pStyle w:val="Bibliography"/>
@@ -8501,8 +8541,8 @@
         <w:t xml:space="preserve">Horanont, T. and Shibasaki, R. (2010). Estimate ambient population density: Discovering the current flow of the city..</w:t>
       </w:r>
     </w:p>
-    <w:bookmarkEnd w:id="119"/>
-    <w:bookmarkStart w:id="120" w:name="Xd261d8200194e091ef22059381e31978f2f087b"/>
+    <w:bookmarkEnd w:id="120"/>
+    <w:bookmarkStart w:id="121" w:name="Xd261d8200194e091ef22059381e31978f2f087b"/>
     <w:p>
       <w:pPr>
         <w:pStyle w:val="Bibliography"/>
@@ -8523,8 +8563,8 @@
         <w:t xml:space="preserve">. Chapel Hill.</w:t>
       </w:r>
     </w:p>
-    <w:bookmarkEnd w:id="120"/>
-    <w:bookmarkStart w:id="122" w:name="ref-jarvEnhancingSpatialAccuracy2017"/>
+    <w:bookmarkEnd w:id="121"/>
+    <w:bookmarkStart w:id="123" w:name="ref-jarvEnhancingSpatialAccuracy2017"/>
     <w:p>
       <w:pPr>
         <w:pStyle w:val="Bibliography"/>
@@ -8547,7 +8587,7 @@
       <w:r>
         <w:t xml:space="preserve">31(8):1630–1651. doi:</w:t>
       </w:r>
-      <w:hyperlink r:id="rId121">
+      <w:hyperlink r:id="rId122">
         <w:r>
           <w:rPr>
             <w:rStyle w:val="Hyperlink"/>
@@ -8559,8 +8599,8 @@
         <w:t xml:space="preserve">.</w:t>
       </w:r>
     </w:p>
-    <w:bookmarkEnd w:id="122"/>
-    <w:bookmarkStart w:id="124" w:name="X61a28b94a7bf9583318ee9f2b19bd7a77a3ea06"/>
+    <w:bookmarkEnd w:id="123"/>
+    <w:bookmarkStart w:id="125" w:name="X61a28b94a7bf9583318ee9f2b19bd7a77a3ea06"/>
     <w:p>
       <w:pPr>
         <w:pStyle w:val="Bibliography"/>
@@ -8583,7 +8623,7 @@
       <w:r>
         <w:t xml:space="preserve">68(3):1325–1342. doi:</w:t>
       </w:r>
-      <w:hyperlink r:id="rId123">
+      <w:hyperlink r:id="rId124">
         <w:r>
           <w:rPr>
             <w:rStyle w:val="Hyperlink"/>
@@ -8595,8 +8635,8 @@
         <w:t xml:space="preserve">.</w:t>
       </w:r>
     </w:p>
-    <w:bookmarkEnd w:id="124"/>
-    <w:bookmarkStart w:id="125" w:name="X0f4ca5bc14f35d17c49b0ed22e90ede33aa156a"/>
+    <w:bookmarkEnd w:id="125"/>
+    <w:bookmarkStart w:id="126" w:name="X0f4ca5bc14f35d17c49b0ed22e90ede33aa156a"/>
     <w:p>
       <w:pPr>
         <w:pStyle w:val="Bibliography"/>
@@ -8617,8 +8657,8 @@
         <w:t xml:space="preserve">.</w:t>
       </w:r>
     </w:p>
-    <w:bookmarkEnd w:id="125"/>
-    <w:bookmarkStart w:id="127" w:name="ref-kashiyamaOpenPFLOWCreation2017"/>
+    <w:bookmarkEnd w:id="126"/>
+    <w:bookmarkStart w:id="128" w:name="ref-kashiyamaOpenPFLOWCreation2017"/>
     <w:p>
       <w:pPr>
         <w:pStyle w:val="Bibliography"/>
@@ -8641,7 +8681,7 @@
       <w:r>
         <w:t xml:space="preserve">85:249–267. doi:</w:t>
       </w:r>
-      <w:hyperlink r:id="rId126">
+      <w:hyperlink r:id="rId127">
         <w:r>
           <w:rPr>
             <w:rStyle w:val="Hyperlink"/>
@@ -8653,8 +8693,8 @@
         <w:t xml:space="preserve">.</w:t>
       </w:r>
     </w:p>
-    <w:bookmarkEnd w:id="127"/>
-    <w:bookmarkStart w:id="128" w:name="ref-kavanaughMethodEstimatingDaytime1990"/>
+    <w:bookmarkEnd w:id="128"/>
+    <w:bookmarkStart w:id="129" w:name="ref-kavanaughMethodEstimatingDaytime1990"/>
     <w:p>
       <w:pPr>
         <w:pStyle w:val="Bibliography"/>
@@ -8675,8 +8715,8 @@
         <w:t xml:space="preserve">:150–164.</w:t>
       </w:r>
     </w:p>
-    <w:bookmarkEnd w:id="128"/>
-    <w:bookmarkStart w:id="130" w:name="X04eb2891d8407e9bbb1747320f317539e68e99c"/>
+    <w:bookmarkEnd w:id="129"/>
+    <w:bookmarkStart w:id="131" w:name="X04eb2891d8407e9bbb1747320f317539e68e99c"/>
     <w:p>
       <w:pPr>
         <w:pStyle w:val="Bibliography"/>
@@ -8699,7 +8739,7 @@
       <w:r>
         <w:t xml:space="preserve">43(2):297–319. doi:</w:t>
       </w:r>
-      <w:hyperlink r:id="rId129">
+      <w:hyperlink r:id="rId130">
         <w:r>
           <w:rPr>
             <w:rStyle w:val="Hyperlink"/>
@@ -8711,8 +8751,8 @@
         <w:t xml:space="preserve">.</w:t>
       </w:r>
     </w:p>
-    <w:bookmarkEnd w:id="130"/>
-    <w:bookmarkStart w:id="132" w:name="Xefa36958271c704f945031f12b3b6b0ef8d6a2c"/>
+    <w:bookmarkEnd w:id="131"/>
+    <w:bookmarkStart w:id="133" w:name="Xefa36958271c704f945031f12b3b6b0ef8d6a2c"/>
     <w:p>
       <w:pPr>
         <w:pStyle w:val="Bibliography"/>
@@ -8732,7 +8772,7 @@
       <w:r>
         <w:t xml:space="preserve">:1–9. doi:</w:t>
       </w:r>
-      <w:hyperlink r:id="rId131">
+      <w:hyperlink r:id="rId132">
         <w:r>
           <w:rPr>
             <w:rStyle w:val="Hyperlink"/>
@@ -8744,8 +8784,8 @@
         <w:t xml:space="preserve">.</w:t>
       </w:r>
     </w:p>
-    <w:bookmarkEnd w:id="132"/>
-    <w:bookmarkStart w:id="133" w:name="ref-kimModellingDaytimePopulation2017"/>
+    <w:bookmarkEnd w:id="133"/>
+    <w:bookmarkStart w:id="134" w:name="ref-kimModellingDaytimePopulation2017"/>
     <w:p>
       <w:pPr>
         <w:pStyle w:val="Bibliography"/>
@@ -8769,8 +8809,8 @@
         <w:t xml:space="preserve">51(3):335–346.</w:t>
       </w:r>
     </w:p>
-    <w:bookmarkEnd w:id="133"/>
-    <w:bookmarkStart w:id="135" w:name="X7dce184c7d2ffa719994285b937cf340dd99449"/>
+    <w:bookmarkEnd w:id="134"/>
+    <w:bookmarkStart w:id="136" w:name="X7dce184c7d2ffa719994285b937cf340dd99449"/>
     <w:p>
       <w:pPr>
         <w:pStyle w:val="Bibliography"/>
@@ -8793,7 +8833,7 @@
       <w:r>
         <w:t xml:space="preserve">63(1):113–130. doi:</w:t>
       </w:r>
-      <w:hyperlink r:id="rId134">
+      <w:hyperlink r:id="rId135">
         <w:r>
           <w:rPr>
             <w:rStyle w:val="Hyperlink"/>
@@ -8805,8 +8845,8 @@
         <w:t xml:space="preserve">.</w:t>
       </w:r>
     </w:p>
-    <w:bookmarkEnd w:id="135"/>
-    <w:bookmarkStart w:id="137" w:name="ref-kontokostaUrbanPhenologyRealtime2017"/>
+    <w:bookmarkEnd w:id="136"/>
+    <w:bookmarkStart w:id="138" w:name="ref-kontokostaUrbanPhenologyRealtime2017"/>
     <w:p>
       <w:pPr>
         <w:pStyle w:val="Bibliography"/>
@@ -8829,7 +8869,7 @@
       <w:r>
         <w:t xml:space="preserve">64:144–153. doi:</w:t>
       </w:r>
-      <w:hyperlink r:id="rId136">
+      <w:hyperlink r:id="rId137">
         <w:r>
           <w:rPr>
             <w:rStyle w:val="Hyperlink"/>
@@ -8841,8 +8881,8 @@
         <w:t xml:space="preserve">.</w:t>
       </w:r>
     </w:p>
-    <w:bookmarkEnd w:id="137"/>
-    <w:bookmarkStart w:id="138" w:name="ref-lambEstimatingSeasonalPopulation1999"/>
+    <w:bookmarkEnd w:id="138"/>
+    <w:bookmarkStart w:id="139" w:name="ref-lambEstimatingSeasonalPopulation1999"/>
     <w:p>
       <w:pPr>
         <w:pStyle w:val="Bibliography"/>
@@ -8863,8 +8903,8 @@
         <w:t xml:space="preserve">.: pages.</w:t>
       </w:r>
     </w:p>
-    <w:bookmarkEnd w:id="138"/>
-    <w:bookmarkStart w:id="140" w:name="ref-lauGISBasedStochastic2009"/>
+    <w:bookmarkEnd w:id="139"/>
+    <w:bookmarkStart w:id="141" w:name="ref-lauGISBasedStochastic2009"/>
     <w:p>
       <w:pPr>
         <w:pStyle w:val="Bibliography"/>
@@ -8887,7 +8927,7 @@
       <w:r>
         <w:t xml:space="preserve">13(5-6):481–502. doi:</w:t>
       </w:r>
-      <w:hyperlink r:id="rId139">
+      <w:hyperlink r:id="rId140">
         <w:r>
           <w:rPr>
             <w:rStyle w:val="Hyperlink"/>
@@ -8899,8 +8939,8 @@
         <w:t xml:space="preserve">.</w:t>
       </w:r>
     </w:p>
-    <w:bookmarkEnd w:id="140"/>
-    <w:bookmarkStart w:id="142" w:name="Xf0d8b901041745d4fb092a57759618e1eee8e81"/>
+    <w:bookmarkEnd w:id="141"/>
+    <w:bookmarkStart w:id="143" w:name="Xf0d8b901041745d4fb092a57759618e1eee8e81"/>
     <w:p>
       <w:pPr>
         <w:pStyle w:val="Bibliography"/>
@@ -8923,7 +8963,7 @@
       <w:r>
         <w:t xml:space="preserve">86:62–70. doi:</w:t>
       </w:r>
-      <w:hyperlink r:id="rId141">
+      <w:hyperlink r:id="rId142">
         <w:r>
           <w:rPr>
             <w:rStyle w:val="Hyperlink"/>
@@ -8935,8 +8975,8 @@
         <w:t xml:space="preserve">.</w:t>
       </w:r>
     </w:p>
-    <w:bookmarkEnd w:id="142"/>
-    <w:bookmarkStart w:id="144" w:name="ref-liEffectiveTouristVolume2018"/>
+    <w:bookmarkEnd w:id="143"/>
+    <w:bookmarkStart w:id="145" w:name="ref-liEffectiveTouristVolume2018"/>
     <w:p>
       <w:pPr>
         <w:pStyle w:val="Bibliography"/>
@@ -8959,7 +8999,7 @@
       <w:r>
         <w:t xml:space="preserve">68:116–126. doi:</w:t>
       </w:r>
-      <w:hyperlink r:id="rId143">
+      <w:hyperlink r:id="rId144">
         <w:r>
           <w:rPr>
             <w:rStyle w:val="Hyperlink"/>
@@ -8971,8 +9011,8 @@
         <w:t xml:space="preserve">.</w:t>
       </w:r>
     </w:p>
-    <w:bookmarkEnd w:id="144"/>
-    <w:bookmarkStart w:id="146" w:name="ref-liaoBigDataenabledSocial2018"/>
+    <w:bookmarkEnd w:id="145"/>
+    <w:bookmarkStart w:id="147" w:name="ref-liaoBigDataenabledSocial2018"/>
     <w:p>
       <w:pPr>
         <w:pStyle w:val="Bibliography"/>
@@ -8992,7 +9032,7 @@
       <w:r>
         <w:t xml:space="preserve">. doi:</w:t>
       </w:r>
-      <w:hyperlink r:id="rId145">
+      <w:hyperlink r:id="rId146">
         <w:r>
           <w:rPr>
             <w:rStyle w:val="Hyperlink"/>
@@ -9004,8 +9044,8 @@
         <w:t xml:space="preserve">.</w:t>
       </w:r>
     </w:p>
-    <w:bookmarkEnd w:id="146"/>
-    <w:bookmarkStart w:id="148" w:name="ref-liuMappingHourlyDynamics2018"/>
+    <w:bookmarkEnd w:id="147"/>
+    <w:bookmarkStart w:id="149" w:name="ref-liuMappingHourlyDynamics2018"/>
     <w:p>
       <w:pPr>
         <w:pStyle w:val="Bibliography"/>
@@ -9025,7 +9065,7 @@
       <w:r>
         <w:t xml:space="preserve">:1–20. doi:</w:t>
       </w:r>
-      <w:hyperlink r:id="rId147">
+      <w:hyperlink r:id="rId148">
         <w:r>
           <w:rPr>
             <w:rStyle w:val="Hyperlink"/>
@@ -9037,8 +9077,8 @@
         <w:t xml:space="preserve">.</w:t>
       </w:r>
     </w:p>
-    <w:bookmarkEnd w:id="148"/>
-    <w:bookmarkStart w:id="150" w:name="ref-lwinSpaceTimeMultiple2016"/>
+    <w:bookmarkEnd w:id="149"/>
+    <w:bookmarkStart w:id="151" w:name="ref-lwinSpaceTimeMultiple2016"/>
     <w:p>
       <w:pPr>
         <w:pStyle w:val="Bibliography"/>
@@ -9061,7 +9101,7 @@
       <w:r>
         <w:t xml:space="preserve">30(8):1579–1593. doi:</w:t>
       </w:r>
-      <w:hyperlink r:id="rId149">
+      <w:hyperlink r:id="rId150">
         <w:r>
           <w:rPr>
             <w:rStyle w:val="Hyperlink"/>
@@ -9073,8 +9113,8 @@
         <w:t xml:space="preserve">.</w:t>
       </w:r>
     </w:p>
-    <w:bookmarkEnd w:id="150"/>
-    <w:bookmarkStart w:id="152" w:name="ref-maModelingHourlyDistribution2017"/>
+    <w:bookmarkEnd w:id="151"/>
+    <w:bookmarkStart w:id="153" w:name="ref-maModelingHourlyDistribution2017"/>
     <w:p>
       <w:pPr>
         <w:pStyle w:val="Bibliography"/>
@@ -9097,7 +9137,7 @@
       <w:r>
         <w:t xml:space="preserve">6(5). doi:</w:t>
       </w:r>
-      <w:hyperlink r:id="rId151">
+      <w:hyperlink r:id="rId152">
         <w:r>
           <w:rPr>
             <w:rStyle w:val="Hyperlink"/>
@@ -9109,8 +9149,8 @@
         <w:t xml:space="preserve">.</w:t>
       </w:r>
     </w:p>
-    <w:bookmarkEnd w:id="152"/>
-    <w:bookmarkStart w:id="154" w:name="X293c3c699139ce600ad357046a8cfacd2f8e975"/>
+    <w:bookmarkEnd w:id="153"/>
+    <w:bookmarkStart w:id="155" w:name="X293c3c699139ce600ad357046a8cfacd2f8e975"/>
     <w:p>
       <w:pPr>
         <w:pStyle w:val="Bibliography"/>
@@ -9133,7 +9173,7 @@
       <w:r>
         <w:t xml:space="preserve">30(7):1281–1301. doi:</w:t>
       </w:r>
-      <w:hyperlink r:id="rId153">
+      <w:hyperlink r:id="rId154">
         <w:r>
           <w:rPr>
             <w:rStyle w:val="Hyperlink"/>
@@ -9145,8 +9185,8 @@
         <w:t xml:space="preserve">.</w:t>
       </w:r>
     </w:p>
-    <w:bookmarkEnd w:id="154"/>
-    <w:bookmarkStart w:id="155" w:name="ref-markhamNewDirectionsIndigenous2013"/>
+    <w:bookmarkEnd w:id="155"/>
+    <w:bookmarkStart w:id="156" w:name="ref-markhamNewDirectionsIndigenous2013"/>
     <w:p>
       <w:pPr>
         <w:pStyle w:val="Bibliography"/>
@@ -9167,8 +9207,8 @@
         <w:t xml:space="preserve">. Centre for Aboriginal Economic Policy Research, The Australian National University.: pages.</w:t>
       </w:r>
     </w:p>
-    <w:bookmarkEnd w:id="155"/>
-    <w:bookmarkStart w:id="157" w:name="Xbd8ddfd0df256b52fe8cc70d74f930db110bb54"/>
+    <w:bookmarkEnd w:id="156"/>
+    <w:bookmarkStart w:id="158" w:name="Xbd8ddfd0df256b52fe8cc70d74f930db110bb54"/>
     <w:p>
       <w:pPr>
         <w:pStyle w:val="Bibliography"/>
@@ -9191,7 +9231,7 @@
       <w:r>
         <w:t xml:space="preserve">105(4):754–772. doi:</w:t>
       </w:r>
-      <w:hyperlink r:id="rId156">
+      <w:hyperlink r:id="rId157">
         <w:r>
           <w:rPr>
             <w:rStyle w:val="Hyperlink"/>
@@ -9203,8 +9243,8 @@
         <w:t xml:space="preserve">.</w:t>
       </w:r>
     </w:p>
-    <w:bookmarkEnd w:id="157"/>
-    <w:bookmarkStart w:id="159" w:name="ref-martiSocialMediaData2018"/>
+    <w:bookmarkEnd w:id="158"/>
+    <w:bookmarkStart w:id="160" w:name="ref-martiSocialMediaData2018"/>
     <w:p>
       <w:pPr>
         <w:pStyle w:val="Bibliography"/>
@@ -9224,7 +9264,7 @@
       <w:r>
         <w:t xml:space="preserve">. doi:</w:t>
       </w:r>
-      <w:hyperlink r:id="rId158">
+      <w:hyperlink r:id="rId159">
         <w:r>
           <w:rPr>
             <w:rStyle w:val="Hyperlink"/>
@@ -9236,8 +9276,8 @@
         <w:t xml:space="preserve">.</w:t>
       </w:r>
     </w:p>
-    <w:bookmarkEnd w:id="159"/>
-    <w:bookmarkStart w:id="160" w:name="Xe7167b8f9922234a11e6c172cebe4674e0af56f"/>
+    <w:bookmarkEnd w:id="160"/>
+    <w:bookmarkStart w:id="161" w:name="Xe7167b8f9922234a11e6c172cebe4674e0af56f"/>
     <w:p>
       <w:pPr>
         <w:pStyle w:val="Bibliography"/>
@@ -9258,8 +9298,8 @@
         <w:t xml:space="preserve">. Journey to Work and Migration Statistics Branch, U.S. Census Bureau.</w:t>
       </w:r>
     </w:p>
-    <w:bookmarkEnd w:id="160"/>
-    <w:bookmarkStart w:id="161" w:name="ref-mckenzieDemographicsFireRisk2016"/>
+    <w:bookmarkEnd w:id="161"/>
+    <w:bookmarkStart w:id="162" w:name="ref-mckenzieDemographicsFireRisk2016"/>
     <w:p>
       <w:pPr>
         <w:pStyle w:val="Bibliography"/>
@@ -9280,8 +9320,8 @@
         <w:t xml:space="preserve">. Melbourne, Austrlia: Department of Environment, Land, Water and Planning.: pages.</w:t>
       </w:r>
     </w:p>
-    <w:bookmarkEnd w:id="161"/>
-    <w:bookmarkStart w:id="162" w:name="ref-mcphersonDayNightPopulation2003"/>
+    <w:bookmarkEnd w:id="162"/>
+    <w:bookmarkStart w:id="163" w:name="ref-mcphersonDayNightPopulation2003"/>
     <w:p>
       <w:pPr>
         <w:pStyle w:val="Bibliography"/>
@@ -9302,8 +9342,8 @@
         <w:t xml:space="preserve">. Los Alamos National Laboratory.: pages.</w:t>
       </w:r>
     </w:p>
-    <w:bookmarkEnd w:id="162"/>
-    <w:bookmarkStart w:id="163" w:name="Xfd791eac47869d4ab73b08419f54a1b31e25ede"/>
+    <w:bookmarkEnd w:id="163"/>
+    <w:bookmarkStart w:id="164" w:name="Xfd791eac47869d4ab73b08419f54a1b31e25ede"/>
     <w:p>
       <w:pPr>
         <w:pStyle w:val="Bibliography"/>
@@ -9324,8 +9364,8 @@
         <w:t xml:space="preserve">. Oxford, UK: EOLSS Publishers.</w:t>
       </w:r>
     </w:p>
-    <w:bookmarkEnd w:id="163"/>
-    <w:bookmarkStart w:id="164" w:name="ref-menzlerEstimateDaytimePopulation1952"/>
+    <w:bookmarkEnd w:id="164"/>
+    <w:bookmarkStart w:id="165" w:name="ref-menzlerEstimateDaytimePopulation1952"/>
     <w:p>
       <w:pPr>
         <w:pStyle w:val="Bibliography"/>
@@ -9349,8 +9389,8 @@
         <w:t xml:space="preserve">38(5):116–120.</w:t>
       </w:r>
     </w:p>
-    <w:bookmarkEnd w:id="164"/>
-    <w:bookmarkStart w:id="166" w:name="ref-millerIntegratedScienceMovement2019"/>
+    <w:bookmarkEnd w:id="165"/>
+    <w:bookmarkStart w:id="167" w:name="ref-millerIntegratedScienceMovement2019"/>
     <w:p>
       <w:pPr>
         <w:pStyle w:val="Bibliography"/>
@@ -9373,7 +9413,7 @@
       <w:r>
         <w:t xml:space="preserve">0(0):1–22. doi:</w:t>
       </w:r>
-      <w:hyperlink r:id="rId165">
+      <w:hyperlink r:id="rId166">
         <w:r>
           <w:rPr>
             <w:rStyle w:val="Hyperlink"/>
@@ -9385,8 +9425,8 @@
         <w:t xml:space="preserve">.</w:t>
       </w:r>
     </w:p>
-    <w:bookmarkEnd w:id="166"/>
-    <w:bookmarkStart w:id="168" w:name="X749b968b5542d74bd35f18cb68730b0b9c8976d"/>
+    <w:bookmarkEnd w:id="167"/>
+    <w:bookmarkStart w:id="169" w:name="X749b968b5542d74bd35f18cb68730b0b9c8976d"/>
     <w:p>
       <w:pPr>
         <w:pStyle w:val="Bibliography"/>
@@ -9409,7 +9449,7 @@
       <w:r>
         <w:t xml:space="preserve">7(1):44. doi:</w:t>
       </w:r>
-      <w:hyperlink r:id="rId167">
+      <w:hyperlink r:id="rId168">
         <w:r>
           <w:rPr>
             <w:rStyle w:val="Hyperlink"/>
@@ -9421,8 +9461,8 @@
         <w:t xml:space="preserve">.</w:t>
       </w:r>
     </w:p>
-    <w:bookmarkEnd w:id="168"/>
-    <w:bookmarkStart w:id="170" w:name="ref-moherPreferredReportingItems2009"/>
+    <w:bookmarkEnd w:id="169"/>
+    <w:bookmarkStart w:id="171" w:name="ref-moherPreferredReportingItems2009"/>
     <w:p>
       <w:pPr>
         <w:pStyle w:val="Bibliography"/>
@@ -9445,7 +9485,7 @@
       <w:r>
         <w:t xml:space="preserve">6(7). doi:</w:t>
       </w:r>
-      <w:hyperlink r:id="rId169">
+      <w:hyperlink r:id="rId170">
         <w:r>
           <w:rPr>
             <w:rStyle w:val="Hyperlink"/>
@@ -9457,8 +9497,8 @@
         <w:t xml:space="preserve">.</w:t>
       </w:r>
     </w:p>
-    <w:bookmarkEnd w:id="170"/>
-    <w:bookmarkStart w:id="171" w:name="X03e12ef096b2675b4a1945552df4a4d078879a6"/>
+    <w:bookmarkEnd w:id="171"/>
+    <w:bookmarkStart w:id="172" w:name="X03e12ef096b2675b4a1945552df4a4d078879a6"/>
     <w:p>
       <w:pPr>
         <w:pStyle w:val="Bibliography"/>
@@ -9479,8 +9519,8 @@
         <w:t xml:space="preserve">.: pages.</w:t>
       </w:r>
     </w:p>
-    <w:bookmarkEnd w:id="171"/>
-    <w:bookmarkStart w:id="172" w:name="X8604f0b9856db05c9334a4c63598cf430b07993"/>
+    <w:bookmarkEnd w:id="172"/>
+    <w:bookmarkStart w:id="173" w:name="X8604f0b9856db05c9334a4c63598cf430b07993"/>
     <w:p>
       <w:pPr>
         <w:pStyle w:val="Bibliography"/>
@@ -9504,8 +9544,8 @@
         <w:t xml:space="preserve">118(2).</w:t>
       </w:r>
     </w:p>
-    <w:bookmarkEnd w:id="172"/>
-    <w:bookmarkStart w:id="173" w:name="X4d0b260e50b91ec14e6d4e99bcfa563023758f4"/>
+    <w:bookmarkEnd w:id="173"/>
+    <w:bookmarkStart w:id="174" w:name="X4d0b260e50b91ec14e6d4e99bcfa563023758f4"/>
     <w:p>
       <w:pPr>
         <w:pStyle w:val="Bibliography"/>
@@ -9526,11 +9566,11 @@
         <w:t xml:space="preserve"> </w:t>
       </w:r>
       <w:r>
-        <w:t xml:space="preserve">74.</w:t>
-      </w:r>
-    </w:p>
-    <w:bookmarkEnd w:id="173"/>
-    <w:bookmarkStart w:id="174" w:name="X431ee23a398248e65992ae17038ebcc49843683"/>
+        <w:t xml:space="preserve">74:1–6.</w:t>
+      </w:r>
+    </w:p>
+    <w:bookmarkEnd w:id="174"/>
+    <w:bookmarkStart w:id="175" w:name="X431ee23a398248e65992ae17038ebcc49843683"/>
     <w:p>
       <w:pPr>
         <w:pStyle w:val="Bibliography"/>
@@ -9551,8 +9591,8 @@
         <w:t xml:space="preserve">. Office for National Statistics.: pages.</w:t>
       </w:r>
     </w:p>
-    <w:bookmarkEnd w:id="174"/>
-    <w:bookmarkStart w:id="176" w:name="ref-onderForecastingTourismDemand2017"/>
+    <w:bookmarkEnd w:id="175"/>
+    <w:bookmarkStart w:id="177" w:name="ref-onderForecastingTourismDemand2017"/>
     <w:p>
       <w:pPr>
         <w:pStyle w:val="Bibliography"/>
@@ -9575,7 +9615,7 @@
       <w:r>
         <w:t xml:space="preserve">19(6):648–660. doi:</w:t>
       </w:r>
-      <w:hyperlink r:id="rId175">
+      <w:hyperlink r:id="rId176">
         <w:r>
           <w:rPr>
             <w:rStyle w:val="Hyperlink"/>
@@ -9587,8 +9627,8 @@
         <w:t xml:space="preserve">.</w:t>
       </w:r>
     </w:p>
-    <w:bookmarkEnd w:id="176"/>
-    <w:bookmarkStart w:id="178" w:name="ref-picornellPopulationDynamicsBased2018"/>
+    <w:bookmarkEnd w:id="177"/>
+    <w:bookmarkStart w:id="179" w:name="ref-picornellPopulationDynamicsBased2018"/>
     <w:p>
       <w:pPr>
         <w:pStyle w:val="Bibliography"/>
@@ -9608,7 +9648,7 @@
       <w:r>
         <w:t xml:space="preserve">:1. doi:</w:t>
       </w:r>
-      <w:hyperlink r:id="rId177">
+      <w:hyperlink r:id="rId178">
         <w:r>
           <w:rPr>
             <w:rStyle w:val="Hyperlink"/>
@@ -9620,8 +9660,8 @@
         <w:t xml:space="preserve">.</w:t>
       </w:r>
     </w:p>
-    <w:bookmarkEnd w:id="178"/>
-    <w:bookmarkStart w:id="179" w:name="ref-qiModelingSpatialDistribution2015"/>
+    <w:bookmarkEnd w:id="179"/>
+    <w:bookmarkStart w:id="180" w:name="ref-qiModelingSpatialDistribution2015"/>
     <w:p>
       <w:pPr>
         <w:pStyle w:val="Bibliography"/>
@@ -9645,8 +9685,8 @@
         <w:t xml:space="preserve">25(6).</w:t>
       </w:r>
     </w:p>
-    <w:bookmarkEnd w:id="179"/>
-    <w:bookmarkStart w:id="181" w:name="Xad34659e5420cd9693886e69b642761ab2baf66"/>
+    <w:bookmarkEnd w:id="180"/>
+    <w:bookmarkStart w:id="182" w:name="Xad34659e5420cd9693886e69b642761ab2baf66"/>
     <w:p>
       <w:pPr>
         <w:pStyle w:val="Bibliography"/>
@@ -9669,7 +9709,7 @@
       <w:r>
         <w:t xml:space="preserve">29(7):635–654. doi:</w:t>
       </w:r>
-      <w:hyperlink r:id="rId180">
+      <w:hyperlink r:id="rId181">
         <w:r>
           <w:rPr>
             <w:rStyle w:val="Hyperlink"/>
@@ -9681,8 +9721,8 @@
         <w:t xml:space="preserve">.</w:t>
       </w:r>
     </w:p>
-    <w:bookmarkEnd w:id="181"/>
-    <w:bookmarkStart w:id="182" w:name="Xe8bb5c0fef8c10e21d7377d3731ca253db22ff5"/>
+    <w:bookmarkEnd w:id="182"/>
+    <w:bookmarkStart w:id="183" w:name="Xe8bb5c0fef8c10e21d7377d3731ca253db22ff5"/>
     <w:p>
       <w:pPr>
         <w:pStyle w:val="Bibliography"/>
@@ -9703,8 +9743,8 @@
         <w:t xml:space="preserve">.</w:t>
       </w:r>
     </w:p>
-    <w:bookmarkEnd w:id="182"/>
-    <w:bookmarkStart w:id="184" w:name="ref-roseSeasonalMigrationRetired1989"/>
+    <w:bookmarkEnd w:id="183"/>
+    <w:bookmarkStart w:id="185" w:name="ref-roseSeasonalMigrationRetired1989"/>
     <w:p>
       <w:pPr>
         <w:pStyle w:val="Bibliography"/>
@@ -9727,7 +9767,7 @@
       <w:r>
         <w:t xml:space="preserve">15(1):91–104. doi:</w:t>
       </w:r>
-      <w:hyperlink r:id="rId183">
+      <w:hyperlink r:id="rId184">
         <w:r>
           <w:rPr>
             <w:rStyle w:val="Hyperlink"/>
@@ -9739,8 +9779,8 @@
         <w:t xml:space="preserve">.</w:t>
       </w:r>
     </w:p>
-    <w:bookmarkEnd w:id="184"/>
-    <w:bookmarkStart w:id="186" w:name="X976f8b8d0470b74b89fd49c81c0666197cb4976"/>
+    <w:bookmarkEnd w:id="185"/>
+    <w:bookmarkStart w:id="187" w:name="X976f8b8d0470b74b89fd49c81c0666197cb4976"/>
     <w:p>
       <w:pPr>
         <w:pStyle w:val="Bibliography"/>
@@ -9763,7 +9803,7 @@
       <w:r>
         <w:t xml:space="preserve">22(2):83–85. doi:</w:t>
       </w:r>
-      <w:hyperlink r:id="rId185">
+      <w:hyperlink r:id="rId186">
         <w:r>
           <w:rPr>
             <w:rStyle w:val="Hyperlink"/>
@@ -9775,8 +9815,8 @@
         <w:t xml:space="preserve">.</w:t>
       </w:r>
     </w:p>
-    <w:bookmarkEnd w:id="186"/>
-    <w:bookmarkStart w:id="187" w:name="X58da7d089538c97d533016cab4e39ff2c68bdad"/>
+    <w:bookmarkEnd w:id="187"/>
+    <w:bookmarkStart w:id="188" w:name="X58da7d089538c97d533016cab4e39ff2c68bdad"/>
     <w:p>
       <w:pPr>
         <w:pStyle w:val="Bibliography"/>
@@ -9797,8 +9837,8 @@
         <w:t xml:space="preserve">.: pages.</w:t>
       </w:r>
     </w:p>
-    <w:bookmarkEnd w:id="187"/>
-    <w:bookmarkStart w:id="189" w:name="X7f91b814f5d3017f8d862be126d6349e345a1c3"/>
+    <w:bookmarkEnd w:id="188"/>
+    <w:bookmarkStart w:id="190" w:name="X7f91b814f5d3017f8d862be126d6349e345a1c3"/>
     <w:p>
       <w:pPr>
         <w:pStyle w:val="Bibliography"/>
@@ -9821,7 +9861,7 @@
       <w:r>
         <w:t xml:space="preserve">10(4):27–35. doi:</w:t>
       </w:r>
-      <w:hyperlink r:id="rId188">
+      <w:hyperlink r:id="rId189">
         <w:r>
           <w:rPr>
             <w:rStyle w:val="Hyperlink"/>
@@ -9833,8 +9873,8 @@
         <w:t xml:space="preserve">.</w:t>
       </w:r>
     </w:p>
-    <w:bookmarkEnd w:id="189"/>
-    <w:bookmarkStart w:id="191" w:name="X2e7fbda3227d8805800c75beca7aa361f035a59"/>
+    <w:bookmarkEnd w:id="190"/>
+    <w:bookmarkStart w:id="192" w:name="X2e7fbda3227d8805800c75beca7aa361f035a59"/>
     <w:p>
       <w:pPr>
         <w:pStyle w:val="Bibliography"/>
@@ -9857,7 +9897,7 @@
       <w:r>
         <w:t xml:space="preserve">31(4):378–381. doi:</w:t>
       </w:r>
-      <w:hyperlink r:id="rId190">
+      <w:hyperlink r:id="rId191">
         <w:r>
           <w:rPr>
             <w:rStyle w:val="Hyperlink"/>
@@ -9869,8 +9909,8 @@
         <w:t xml:space="preserve">.</w:t>
       </w:r>
     </w:p>
-    <w:bookmarkEnd w:id="191"/>
-    <w:bookmarkStart w:id="193" w:name="X3950f03dfba95d748271b7306184f72c98d5d24"/>
+    <w:bookmarkEnd w:id="192"/>
+    <w:bookmarkStart w:id="194" w:name="X3950f03dfba95d748271b7306184f72c98d5d24"/>
     <w:p>
       <w:pPr>
         <w:pStyle w:val="Bibliography"/>
@@ -9893,7 +9933,7 @@
       <w:r>
         <w:t xml:space="preserve">42(10):2527–2546. doi:</w:t>
       </w:r>
-      <w:hyperlink r:id="rId192">
+      <w:hyperlink r:id="rId193">
         <w:r>
           <w:rPr>
             <w:rStyle w:val="Hyperlink"/>
@@ -9905,8 +9945,8 @@
         <w:t xml:space="preserve">.</w:t>
       </w:r>
     </w:p>
-    <w:bookmarkEnd w:id="193"/>
-    <w:bookmarkStart w:id="195" w:name="ref-simsApplicationSocialMedia2017"/>
+    <w:bookmarkEnd w:id="194"/>
+    <w:bookmarkStart w:id="196" w:name="ref-simsApplicationSocialMedia2017"/>
     <w:p>
       <w:pPr>
         <w:pStyle w:val="Bibliography"/>
@@ -9926,7 +9966,7 @@
       <w:r>
         <w:t xml:space="preserve">. Springer, Cham: 67–74. doi:</w:t>
       </w:r>
-      <w:hyperlink r:id="rId194">
+      <w:hyperlink r:id="rId195">
         <w:r>
           <w:rPr>
             <w:rStyle w:val="Hyperlink"/>
@@ -9938,8 +9978,8 @@
         <w:t xml:space="preserve">.</w:t>
       </w:r>
     </w:p>
-    <w:bookmarkEnd w:id="195"/>
-    <w:bookmarkStart w:id="196" w:name="ref-smithNationalPopulationData2005"/>
+    <w:bookmarkEnd w:id="196"/>
+    <w:bookmarkStart w:id="197" w:name="ref-smithNationalPopulationData2005"/>
     <w:p>
       <w:pPr>
         <w:pStyle w:val="Bibliography"/>
@@ -9960,8 +10000,8 @@
         <w:t xml:space="preserve">. Health and Safety Executive.: pages.</w:t>
       </w:r>
     </w:p>
-    <w:bookmarkEnd w:id="196"/>
-    <w:bookmarkStart w:id="197" w:name="ref-smithHowTallyTemporary1987"/>
+    <w:bookmarkEnd w:id="197"/>
+    <w:bookmarkStart w:id="198" w:name="ref-smithHowTallyTemporary1987"/>
     <w:p>
       <w:pPr>
         <w:pStyle w:val="Bibliography"/>
@@ -9985,8 +10025,8 @@
         <w:t xml:space="preserve">9(7):44–5.</w:t>
       </w:r>
     </w:p>
-    <w:bookmarkEnd w:id="197"/>
-    <w:bookmarkStart w:id="198" w:name="X5d18d719e819976492524d0b6418e90ee55777d"/>
+    <w:bookmarkEnd w:id="198"/>
+    <w:bookmarkStart w:id="199" w:name="X5d18d719e819976492524d0b6418e90ee55777d"/>
     <w:p>
       <w:pPr>
         <w:pStyle w:val="Bibliography"/>
@@ -10007,8 +10047,8 @@
         <w:t xml:space="preserve">.</w:t>
       </w:r>
     </w:p>
-    <w:bookmarkEnd w:id="198"/>
-    <w:bookmarkStart w:id="199" w:name="ref-smithTemporaryMigrationCase2007"/>
+    <w:bookmarkEnd w:id="199"/>
+    <w:bookmarkStart w:id="200" w:name="ref-smithTemporaryMigrationCase2007"/>
     <w:p>
       <w:pPr>
         <w:pStyle w:val="Bibliography"/>
@@ -10032,8 +10072,8 @@
         <w:t xml:space="preserve">26(4):437–454.</w:t>
       </w:r>
     </w:p>
-    <w:bookmarkEnd w:id="199"/>
-    <w:bookmarkStart w:id="201" w:name="X5e026a61cde6489b9c4a42fd8ace1c75d70f441"/>
+    <w:bookmarkEnd w:id="200"/>
+    <w:bookmarkStart w:id="202" w:name="X5e026a61cde6489b9c4a42fd8ace1c75d70f441"/>
     <w:p>
       <w:pPr>
         <w:pStyle w:val="Bibliography"/>
@@ -10056,7 +10096,7 @@
       <w:r>
         <w:t xml:space="preserve">68:133–141. doi:</w:t>
       </w:r>
-      <w:hyperlink r:id="rId200">
+      <w:hyperlink r:id="rId201">
         <w:r>
           <w:rPr>
             <w:rStyle w:val="Hyperlink"/>
@@ -10068,8 +10108,8 @@
         <w:t xml:space="preserve">.</w:t>
       </w:r>
     </w:p>
-    <w:bookmarkEnd w:id="201"/>
-    <w:bookmarkStart w:id="202" w:name="ref-stewartCanSocialMedia2017"/>
+    <w:bookmarkEnd w:id="202"/>
+    <w:bookmarkStart w:id="203" w:name="ref-stewartCanSocialMedia2017"/>
     <w:p>
       <w:pPr>
         <w:pStyle w:val="Bibliography"/>
@@ -10090,8 +10130,8 @@
         <w:t xml:space="preserve">:59–66.</w:t>
       </w:r>
     </w:p>
-    <w:bookmarkEnd w:id="202"/>
-    <w:bookmarkStart w:id="204" w:name="ref-stutzChartingUrbanSpacetime1992"/>
+    <w:bookmarkEnd w:id="203"/>
+    <w:bookmarkStart w:id="205" w:name="ref-stutzChartingUrbanSpacetime1992"/>
     <w:p>
       <w:pPr>
         <w:pStyle w:val="Bibliography"/>
@@ -10114,7 +10154,7 @@
       <w:r>
         <w:t xml:space="preserve">13(5):468–474. doi:</w:t>
       </w:r>
-      <w:hyperlink r:id="rId203">
+      <w:hyperlink r:id="rId204">
         <w:r>
           <w:rPr>
             <w:rStyle w:val="Hyperlink"/>
@@ -10126,8 +10166,8 @@
         <w:t xml:space="preserve">.</w:t>
       </w:r>
     </w:p>
-    <w:bookmarkEnd w:id="204"/>
-    <w:bookmarkStart w:id="205" w:name="ref-swansonEstimatingFactoPopulation2011"/>
+    <w:bookmarkEnd w:id="205"/>
+    <w:bookmarkStart w:id="206" w:name="ref-swansonEstimatingFactoPopulation2011"/>
     <w:p>
       <w:pPr>
         <w:pStyle w:val="Bibliography"/>
@@ -10151,8 +10191,8 @@
         <w:t xml:space="preserve">1.</w:t>
       </w:r>
     </w:p>
-    <w:bookmarkEnd w:id="205"/>
-    <w:bookmarkStart w:id="206" w:name="ref-tatemWorldPopOpenData2017a"/>
+    <w:bookmarkEnd w:id="206"/>
+    <w:bookmarkStart w:id="207" w:name="ref-tatemWorldPopOpenData2017a"/>
     <w:p>
       <w:pPr>
         <w:pStyle w:val="Bibliography"/>
@@ -10176,8 +10216,8 @@
         <w:t xml:space="preserve">4:170004.</w:t>
       </w:r>
     </w:p>
-    <w:bookmarkEnd w:id="206"/>
-    <w:bookmarkStart w:id="207" w:name="ref-taubenbockLinkingStructuralUrban2007"/>
+    <w:bookmarkEnd w:id="207"/>
+    <w:bookmarkStart w:id="208" w:name="ref-taubenbockLinkingStructuralUrban2007"/>
     <w:p>
       <w:pPr>
         <w:pStyle w:val="Bibliography"/>
@@ -10198,8 +10238,8 @@
         <w:t xml:space="preserve">.</w:t>
       </w:r>
     </w:p>
-    <w:bookmarkEnd w:id="207"/>
-    <w:bookmarkStart w:id="209" w:name="ref-taylorMeasuringShortTerm1998"/>
+    <w:bookmarkEnd w:id="208"/>
+    <w:bookmarkStart w:id="210" w:name="ref-taylorMeasuringShortTerm1998"/>
     <w:p>
       <w:pPr>
         <w:pStyle w:val="Bibliography"/>
@@ -10222,7 +10262,7 @@
       <w:r>
         <w:t xml:space="preserve">29(1):125–137. doi:</w:t>
       </w:r>
-      <w:hyperlink r:id="rId208">
+      <w:hyperlink r:id="rId209">
         <w:r>
           <w:rPr>
             <w:rStyle w:val="Hyperlink"/>
@@ -10234,8 +10274,8 @@
         <w:t xml:space="preserve">.</w:t>
       </w:r>
     </w:p>
-    <w:bookmarkEnd w:id="209"/>
-    <w:bookmarkStart w:id="210" w:name="X673334009c0611aa61cf0dec5af9f6d5b21025a"/>
+    <w:bookmarkEnd w:id="210"/>
+    <w:bookmarkStart w:id="211" w:name="X673334009c0611aa61cf0dec5af9f6d5b21025a"/>
     <w:p>
       <w:pPr>
         <w:pStyle w:val="Bibliography"/>
@@ -10259,8 +10299,8 @@
         <w:t xml:space="preserve">14(3):10–15.</w:t>
       </w:r>
     </w:p>
-    <w:bookmarkEnd w:id="210"/>
-    <w:bookmarkStart w:id="211" w:name="ref-thakurMethodologyAccountSeasonal2018"/>
+    <w:bookmarkEnd w:id="211"/>
+    <w:bookmarkStart w:id="212" w:name="ref-thakurMethodologyAccountSeasonal2018"/>
     <w:p>
       <w:pPr>
         <w:pStyle w:val="Bibliography"/>
@@ -10281,8 +10321,8 @@
         <w:t xml:space="preserve">. [M.S.]. United States – North Carolina: The University of North Carolina at Charlotte.</w:t>
       </w:r>
     </w:p>
-    <w:bookmarkEnd w:id="211"/>
-    <w:bookmarkStart w:id="213" w:name="ref-thomasUseMobileDevice2017"/>
+    <w:bookmarkEnd w:id="212"/>
+    <w:bookmarkStart w:id="214" w:name="ref-thomasUseMobileDevice2017"/>
     <w:p>
       <w:pPr>
         <w:pStyle w:val="Bibliography"/>
@@ -10305,7 +10345,7 @@
       <w:r>
         <w:t xml:space="preserve">51(19):11363–11370. doi:</w:t>
       </w:r>
-      <w:hyperlink r:id="rId212">
+      <w:hyperlink r:id="rId213">
         <w:r>
           <w:rPr>
             <w:rStyle w:val="Hyperlink"/>
@@ -10317,8 +10357,8 @@
         <w:t xml:space="preserve">.</w:t>
       </w:r>
     </w:p>
-    <w:bookmarkEnd w:id="213"/>
-    <w:bookmarkStart w:id="214" w:name="Xd3615397e1baf5f2f392fce68669c2bdc265e73"/>
+    <w:bookmarkEnd w:id="214"/>
+    <w:bookmarkStart w:id="215" w:name="Xd3615397e1baf5f2f392fce68669c2bdc265e73"/>
     <w:p>
       <w:pPr>
         <w:pStyle w:val="Bibliography"/>
@@ -10339,8 +10379,8 @@
         <w:t xml:space="preserve">. [PhD thesis]. Berkeley: Department of Geography, University of California.</w:t>
       </w:r>
     </w:p>
-    <w:bookmarkEnd w:id="214"/>
-    <w:bookmarkStart w:id="216" w:name="ref-versicheleUseBluetoothAnalysing2012"/>
+    <w:bookmarkEnd w:id="215"/>
+    <w:bookmarkStart w:id="217" w:name="ref-versicheleUseBluetoothAnalysing2012"/>
     <w:p>
       <w:pPr>
         <w:pStyle w:val="Bibliography"/>
@@ -10363,7 +10403,7 @@
       <w:r>
         <w:t xml:space="preserve">32(2):208–220. doi:</w:t>
       </w:r>
-      <w:hyperlink r:id="rId215">
+      <w:hyperlink r:id="rId216">
         <w:r>
           <w:rPr>
             <w:rStyle w:val="Hyperlink"/>
@@ -10375,8 +10415,8 @@
         <w:t xml:space="preserve">.</w:t>
       </w:r>
     </w:p>
-    <w:bookmarkEnd w:id="216"/>
-    <w:bookmarkStart w:id="217" w:name="ref-walkerAgentbasedPopulationModel2012"/>
+    <w:bookmarkEnd w:id="217"/>
+    <w:bookmarkStart w:id="218" w:name="ref-walkerAgentbasedPopulationModel2012"/>
     <w:p>
       <w:pPr>
         <w:pStyle w:val="Bibliography"/>
@@ -10397,8 +10437,8 @@
         <w:t xml:space="preserve">.</w:t>
       </w:r>
     </w:p>
-    <w:bookmarkEnd w:id="217"/>
-    <w:bookmarkStart w:id="219" w:name="Xae5061268a46a2c7270dac14d859c96c0d7e4a6"/>
+    <w:bookmarkEnd w:id="218"/>
+    <w:bookmarkStart w:id="220" w:name="Xae5061268a46a2c7270dac14d859c96c0d7e4a6"/>
     <w:p>
       <w:pPr>
         <w:pStyle w:val="Bibliography"/>
@@ -10421,7 +10461,7 @@
       <w:r>
         <w:t xml:space="preserve">24(4):444–449. doi:</w:t>
       </w:r>
-      <w:hyperlink r:id="rId218">
+      <w:hyperlink r:id="rId219">
         <w:r>
           <w:rPr>
             <w:rStyle w:val="Hyperlink"/>
@@ -10433,8 +10473,8 @@
         <w:t xml:space="preserve">.</w:t>
       </w:r>
     </w:p>
-    <w:bookmarkEnd w:id="219"/>
-    <w:bookmarkStart w:id="220" w:name="ref-weirSurveyDaytimePopulation1960"/>
+    <w:bookmarkEnd w:id="220"/>
+    <w:bookmarkStart w:id="221" w:name="ref-weirSurveyDaytimePopulation1960"/>
     <w:p>
       <w:pPr>
         <w:pStyle w:val="Bibliography"/>
@@ -10458,8 +10498,8 @@
         <w:t xml:space="preserve">67:654–664.</w:t>
       </w:r>
     </w:p>
-    <w:bookmarkEnd w:id="220"/>
-    <w:bookmarkStart w:id="222" w:name="ref-wheelerUrbanGeographerHis2002"/>
+    <w:bookmarkEnd w:id="221"/>
+    <w:bookmarkStart w:id="223" w:name="ref-wheelerUrbanGeographerHis2002"/>
     <w:p>
       <w:pPr>
         <w:pStyle w:val="Bibliography"/>
@@ -10482,7 +10522,7 @@
       <w:r>
         <w:t xml:space="preserve">26(4):463–486. doi:</w:t>
       </w:r>
-      <w:hyperlink r:id="rId221">
+      <w:hyperlink r:id="rId222">
         <w:r>
           <w:rPr>
             <w:rStyle w:val="Hyperlink"/>
@@ -10494,8 +10534,8 @@
         <w:t xml:space="preserve">.</w:t>
       </w:r>
     </w:p>
-    <w:bookmarkEnd w:id="222"/>
-    <w:bookmarkStart w:id="224" w:name="ref-wilsonRapidRealTimeAssessments2016"/>
+    <w:bookmarkEnd w:id="223"/>
+    <w:bookmarkStart w:id="225" w:name="ref-wilsonRapidRealTimeAssessments2016"/>
     <w:p>
       <w:pPr>
         <w:pStyle w:val="Bibliography"/>
@@ -10518,7 +10558,7 @@
       <w:r>
         <w:t xml:space="preserve">Feb 24(Edition 1). doi:</w:t>
       </w:r>
-      <w:hyperlink r:id="rId223">
+      <w:hyperlink r:id="rId224">
         <w:r>
           <w:rPr>
             <w:rStyle w:val="Hyperlink"/>
@@ -10530,8 +10570,8 @@
         <w:t xml:space="preserve">.</w:t>
       </w:r>
     </w:p>
-    <w:bookmarkEnd w:id="224"/>
-    <w:bookmarkStart w:id="225" w:name="ref-wurtelePopulationDynamicsFinal1968"/>
+    <w:bookmarkEnd w:id="225"/>
+    <w:bookmarkStart w:id="226" w:name="ref-wurtelePopulationDynamicsFinal1968"/>
     <w:p>
       <w:pPr>
         <w:pStyle w:val="Bibliography"/>
@@ -10552,8 +10592,8 @@
         <w:t xml:space="preserve">. Santa Monica, California: System Development Corporation.: pages.</w:t>
       </w:r>
     </w:p>
-    <w:bookmarkEnd w:id="225"/>
-    <w:bookmarkStart w:id="227" w:name="ref-yipEstimationNumberPeople2010"/>
+    <w:bookmarkEnd w:id="226"/>
+    <w:bookmarkStart w:id="228" w:name="ref-yipEstimationNumberPeople2010"/>
     <w:p>
       <w:pPr>
         <w:pStyle w:val="Bibliography"/>
@@ -10576,7 +10616,7 @@
       <w:r>
         <w:t xml:space="preserve">52(1):17–26. doi:</w:t>
       </w:r>
-      <w:hyperlink r:id="rId226">
+      <w:hyperlink r:id="rId227">
         <w:r>
           <w:rPr>
             <w:rStyle w:val="Hyperlink"/>
@@ -10588,8 +10628,8 @@
         <w:t xml:space="preserve">.</w:t>
       </w:r>
     </w:p>
-    <w:bookmarkEnd w:id="227"/>
-    <w:bookmarkStart w:id="229" w:name="ref-yongliResearchStatisticalModels1998"/>
+    <w:bookmarkEnd w:id="228"/>
+    <w:bookmarkStart w:id="230" w:name="ref-yongliResearchStatisticalModels1998"/>
     <w:p>
       <w:pPr>
         <w:pStyle w:val="Bibliography"/>
@@ -10612,7 +10652,7 @@
       <w:r>
         <w:t xml:space="preserve">35(2):155–164. doi:</w:t>
       </w:r>
-      <w:hyperlink r:id="rId228">
+      <w:hyperlink r:id="rId229">
         <w:r>
           <w:rPr>
             <w:rStyle w:val="Hyperlink"/>
@@ -10624,17 +10664,17 @@
         <w:t xml:space="preserve">.</w:t>
       </w:r>
     </w:p>
-    <w:bookmarkEnd w:id="229"/>
     <w:bookmarkEnd w:id="230"/>
+    <w:bookmarkEnd w:id="231"/>
     <w:p>
       <w:pPr>
         <w:pStyle w:val="Heading1"/>
       </w:pPr>
-      <w:bookmarkStart w:id="231" w:name="acknowledgments"/>
+      <w:bookmarkStart w:id="232" w:name="acknowledgments"/>
       <w:r>
         <w:t xml:space="preserve">Acknowledgments</w:t>
       </w:r>
-      <w:bookmarkEnd w:id="231"/>
+      <w:bookmarkEnd w:id="232"/>
     </w:p>
     <w:p>
       <w:pPr>
@@ -10648,11 +10688,11 @@
       <w:pPr>
         <w:pStyle w:val="Heading1"/>
       </w:pPr>
-      <w:bookmarkStart w:id="232" w:name="funding"/>
+      <w:bookmarkStart w:id="233" w:name="funding"/>
       <w:r>
         <w:t xml:space="preserve">Funding</w:t>
       </w:r>
-      <w:bookmarkEnd w:id="232"/>
+      <w:bookmarkEnd w:id="233"/>
     </w:p>
     <w:p>
       <w:pPr>

</xml_diff>

<commit_message>
Labels of pop size. Typos. Data update.
</commit_message>
<xml_diff>
--- a/Main_text.docx
+++ b/Main_text.docx
@@ -137,7 +137,7 @@
         <w:rPr>
           <w:b/>
         </w:rPr>
-        <w:t xml:space="preserve">OBJECTIVE</w:t>
+        <w:t xml:space="preserve">OBJECTIVES</w:t>
       </w:r>
       <w:r>
         <w:t xml:space="preserve"> </w:t>
@@ -714,7 +714,7 @@
         <w:pStyle w:val="BodyText"/>
       </w:pPr>
       <w:r>
-        <w:t xml:space="preserve">The remainder of the paper is structured as follows. In Section 2, we detail the study methods including information sources and search terms, eligibility criteria and data extraction. In Section 3, we report the results of the review across a number of themes including: Publication time frame, Sources and reasons for estimates; Data types; Estimation methods; The geography of estimates; The temporal units of estimates; Estimated population size and composition; and Reproducibility. In the final sections of the paper we summarise the current start of the art in the field.</w:t>
+        <w:t xml:space="preserve">The remainder of the paper is structured as follows. In Section 2, we detail the study methods including information sources and search terms, eligibility criteria and data extraction. In Section 3, we report the results of the review across a number of themes including: publication time frame, sources and reasons for estimates; data types; estimation methods; the geography of estimates; the temporal units of estimates; estimated population size and composition; and reproducibility. In the final sections of the paper we summarise the current start of the art in the field.</w:t>
       </w:r>
     </w:p>
     <w:p>
@@ -767,7 +767,7 @@
         <w:t xml:space="preserve">Appendix 1</w:t>
       </w:r>
       <w:r>
-        <w:t xml:space="preserve">). In order to deal with complexity and lack of standarization in the field and to account for theory-building character of this work we additionally adopted</w:t>
+        <w:t xml:space="preserve">). In order to deal with complexity and lack of standardization in the field and to account for theory-building character of this work we additionally adopted</w:t>
       </w:r>
       <w:r>
         <w:t xml:space="preserve"> </w:t>
@@ -1037,7 +1037,7 @@
         <w:t xml:space="preserve">)</w:t>
       </w:r>
       <w:r>
-        <w:t xml:space="preserve">. To this end updates from three databases covering all original queries were configured along with periodic manual searches on the fourth database to ensure any new articles following the final search were included in the review. The final inclusion of studies into the review was conducted on 12 September 2019. Appendix 2 contains details of the full search strategy.</w:t>
+        <w:t xml:space="preserve">. To this end updates from three databases covering all original queries were configured along with periodic manual searches on the fourth database to ensure any new articles following the final search were included in the review. The final inclusion of studies into the review was conducted on 22 October 2019. Appendix 2 contains details of the full search strategy.</w:t>
       </w:r>
     </w:p>
     <w:p>
@@ -4090,7 +4090,7 @@
         <w:pStyle w:val="BodyText"/>
       </w:pPr>
       <w:r>
-        <w:t xml:space="preserve">Two types of spatial unit for the estimates dominated; 57.3% of studies used some form of administrative unit (for example, a statistical division, a county, a township or metropolitan region) and 29.2% used grids of varying sizes. Other types of spatial unit included points, buildings, or some custom units such as voronoi polygons. A number of studies 11 reported estimates for more than one type of spatial unit.</w:t>
+        <w:t xml:space="preserve">Two types of spatial unit for the estimates dominated; 57.3% of studies used some form of administrative unit (for example, a statistical division, a county, a township or metropolitan region) and 29.2% used grids of varying sizes. Other types of spatial unit included points, buildings, or some custom units such as Voronoi polygons. A number of studies 11 reported estimates for more than one type of spatial unit.</w:t>
       </w:r>
     </w:p>
     <w:p>
@@ -4372,7 +4372,7 @@
         <w:pStyle w:val="BodyText"/>
       </w:pPr>
       <w:r>
-        <w:t xml:space="preserve">The majority of studies (77.1%) report on daytime (or both daytime and seasonal) populations and this reflected in the choice of the temporal units used in the estimates. A total of 35.4% of studies used minutes or hours as their temporal unit, with the second most common unit was split between daytime and night-time estimates (21.9%) or daytime only (14.6%) (Figure 4).</w:t>
+        <w:t xml:space="preserve">The majority of studies (77.1%) report on daytime (or both daytime and seasonal) populations and this reflected in the choice of the temporal units used in the estimates. A total of 36.5% of studies used minutes or hours as their temporal unit, with the second most common unit was split between daytime and night-time estimates (21.9%) or daytime only (14.6%) (Figure 4).</w:t>
       </w:r>
     </w:p>
     <w:p>
@@ -6464,18 +6464,18 @@
               <w:jc w:val="left"/>
             </w:pPr>
             <w:r>
-              <w:t xml:space="preserve">34</w:t>
-            </w:r>
-          </w:p>
-        </w:tc>
-        <w:tc>
-          <w:p>
-            <w:pPr>
-              <w:pStyle w:val="Compact"/>
-              <w:jc w:val="left"/>
-            </w:pPr>
-            <w:r>
-              <w:t xml:space="preserve">35.42</w:t>
+              <w:t xml:space="preserve">35</w:t>
+            </w:r>
+          </w:p>
+        </w:tc>
+        <w:tc>
+          <w:p>
+            <w:pPr>
+              <w:pStyle w:val="Compact"/>
+              <w:jc w:val="left"/>
+            </w:pPr>
+            <w:r>
+              <w:t xml:space="preserve">36.46</w:t>
             </w:r>
           </w:p>
         </w:tc>
@@ -6704,44 +6704,6 @@
             </w:pPr>
             <w:r>
               <w:t xml:space="preserve">2.08</w:t>
-            </w:r>
-          </w:p>
-        </w:tc>
-      </w:tr>
-      <w:tr>
-        <w:tc>
-          <w:p/>
-        </w:tc>
-        <w:tc>
-          <w:p>
-            <w:pPr>
-              <w:pStyle w:val="Compact"/>
-              <w:jc w:val="left"/>
-            </w:pPr>
-            <w:r>
-              <w:t xml:space="preserve">Hour</w:t>
-            </w:r>
-          </w:p>
-        </w:tc>
-        <w:tc>
-          <w:p>
-            <w:pPr>
-              <w:pStyle w:val="Compact"/>
-              <w:jc w:val="left"/>
-            </w:pPr>
-            <w:r>
-              <w:t xml:space="preserve">1</w:t>
-            </w:r>
-          </w:p>
-        </w:tc>
-        <w:tc>
-          <w:p>
-            <w:pPr>
-              <w:pStyle w:val="Compact"/>
-              <w:jc w:val="left"/>
-            </w:pPr>
-            <w:r>
-              <w:t xml:space="preserve">1.04</w:t>
             </w:r>
           </w:p>
         </w:tc>

</xml_diff>

<commit_message>
Added csv export and packages citations.
</commit_message>
<xml_diff>
--- a/Main_text.docx
+++ b/Main_text.docx
@@ -1150,6 +1150,256 @@
       </w:pPr>
       <w:r>
         <w:t xml:space="preserve">Estimation: characteristics of the estimates reported in the study including whether estimates captured daytime or overnight populations, the country and region for which estimates were made, data sources, methods and software employed, data and population size, number and characteristics of the spatial and temporal units, estimate validation and the purpose for which the estimates were produced.</w:t>
+      </w:r>
+    </w:p>
+    <w:p>
+      <w:pPr>
+        <w:pStyle w:val="FirstParagraph"/>
+      </w:pPr>
+      <w:r>
+        <w:t xml:space="preserve">All analyses were conducted in R</w:t>
+      </w:r>
+      <w:r>
+        <w:t xml:space="preserve"> </w:t>
+      </w:r>
+      <w:r>
+        <w:t xml:space="preserve">(R Core Team</w:t>
+      </w:r>
+      <w:r>
+        <w:t xml:space="preserve"> </w:t>
+      </w:r>
+      <w:hyperlink w:anchor="ref-core">
+        <w:r>
+          <w:rPr>
+            <w:rStyle w:val="Hyperlink"/>
+          </w:rPr>
+          <w:t xml:space="preserve">2019</w:t>
+        </w:r>
+      </w:hyperlink>
+      <w:r>
+        <w:t xml:space="preserve">)</w:t>
+      </w:r>
+      <w:r>
+        <w:t xml:space="preserve"> </w:t>
+      </w:r>
+      <w:r>
+        <w:t xml:space="preserve">version 3.6.1. Data management used several packages of the tidyverse family</w:t>
+      </w:r>
+      <w:r>
+        <w:t xml:space="preserve"> </w:t>
+      </w:r>
+      <w:r>
+        <w:t xml:space="preserve">(Wickham</w:t>
+      </w:r>
+      <w:r>
+        <w:t xml:space="preserve"> </w:t>
+      </w:r>
+      <w:hyperlink w:anchor="ref-forcats">
+        <w:r>
+          <w:rPr>
+            <w:rStyle w:val="Hyperlink"/>
+          </w:rPr>
+          <w:t xml:space="preserve">2019</w:t>
+        </w:r>
+      </w:hyperlink>
+      <w:hyperlink w:anchor="ref-forcats">
+        <w:r>
+          <w:rPr>
+            <w:rStyle w:val="Hyperlink"/>
+          </w:rPr>
+          <w:t xml:space="preserve">a</w:t>
+        </w:r>
+      </w:hyperlink>
+      <w:r>
+        <w:t xml:space="preserve">,</w:t>
+      </w:r>
+      <w:r>
+        <w:t xml:space="preserve"> </w:t>
+      </w:r>
+      <w:hyperlink w:anchor="ref-stringr">
+        <w:r>
+          <w:rPr>
+            <w:rStyle w:val="Hyperlink"/>
+          </w:rPr>
+          <w:t xml:space="preserve">2019</w:t>
+        </w:r>
+      </w:hyperlink>
+      <w:hyperlink w:anchor="ref-stringr">
+        <w:r>
+          <w:rPr>
+            <w:rStyle w:val="Hyperlink"/>
+          </w:rPr>
+          <w:t xml:space="preserve">b</w:t>
+        </w:r>
+      </w:hyperlink>
+      <w:r>
+        <w:t xml:space="preserve">; Wickham and Bryan</w:t>
+      </w:r>
+      <w:r>
+        <w:t xml:space="preserve"> </w:t>
+      </w:r>
+      <w:hyperlink w:anchor="ref-readxl">
+        <w:r>
+          <w:rPr>
+            <w:rStyle w:val="Hyperlink"/>
+          </w:rPr>
+          <w:t xml:space="preserve">2019</w:t>
+        </w:r>
+      </w:hyperlink>
+      <w:r>
+        <w:t xml:space="preserve">; Wickham et al.</w:t>
+      </w:r>
+      <w:r>
+        <w:t xml:space="preserve"> </w:t>
+      </w:r>
+      <w:hyperlink w:anchor="ref-dplyr">
+        <w:r>
+          <w:rPr>
+            <w:rStyle w:val="Hyperlink"/>
+          </w:rPr>
+          <w:t xml:space="preserve">2019</w:t>
+        </w:r>
+      </w:hyperlink>
+      <w:r>
+        <w:t xml:space="preserve">; Wickham and Henry</w:t>
+      </w:r>
+      <w:r>
+        <w:t xml:space="preserve"> </w:t>
+      </w:r>
+      <w:hyperlink w:anchor="ref-tidyr">
+        <w:r>
+          <w:rPr>
+            <w:rStyle w:val="Hyperlink"/>
+          </w:rPr>
+          <w:t xml:space="preserve">2019</w:t>
+        </w:r>
+      </w:hyperlink>
+      <w:r>
+        <w:t xml:space="preserve">)</w:t>
+      </w:r>
+      <w:r>
+        <w:t xml:space="preserve">; descriptive statistics were done using sjmisc package</w:t>
+      </w:r>
+      <w:r>
+        <w:t xml:space="preserve"> </w:t>
+      </w:r>
+      <w:r>
+        <w:t xml:space="preserve">(Luedecke</w:t>
+      </w:r>
+      <w:r>
+        <w:t xml:space="preserve"> </w:t>
+      </w:r>
+      <w:hyperlink w:anchor="ref-sjmisc">
+        <w:r>
+          <w:rPr>
+            <w:rStyle w:val="Hyperlink"/>
+          </w:rPr>
+          <w:t xml:space="preserve">2018</w:t>
+        </w:r>
+      </w:hyperlink>
+      <w:r>
+        <w:t xml:space="preserve">)</w:t>
+      </w:r>
+      <w:r>
+        <w:t xml:space="preserve">; reporting was facilitated with knitr</w:t>
+      </w:r>
+      <w:r>
+        <w:t xml:space="preserve"> </w:t>
+      </w:r>
+      <w:r>
+        <w:t xml:space="preserve">(Xie</w:t>
+      </w:r>
+      <w:r>
+        <w:t xml:space="preserve"> </w:t>
+      </w:r>
+      <w:hyperlink w:anchor="ref-knitr">
+        <w:r>
+          <w:rPr>
+            <w:rStyle w:val="Hyperlink"/>
+          </w:rPr>
+          <w:t xml:space="preserve">2019</w:t>
+        </w:r>
+      </w:hyperlink>
+      <w:r>
+        <w:t xml:space="preserve">)</w:t>
+      </w:r>
+      <w:r>
+        <w:t xml:space="preserve"> </w:t>
+      </w:r>
+      <w:r>
+        <w:t xml:space="preserve">accompanied by scales</w:t>
+      </w:r>
+      <w:r>
+        <w:t xml:space="preserve"> </w:t>
+      </w:r>
+      <w:r>
+        <w:t xml:space="preserve">(Wickham</w:t>
+      </w:r>
+      <w:r>
+        <w:t xml:space="preserve"> </w:t>
+      </w:r>
+      <w:hyperlink w:anchor="ref-scales">
+        <w:r>
+          <w:rPr>
+            <w:rStyle w:val="Hyperlink"/>
+          </w:rPr>
+          <w:t xml:space="preserve">2018</w:t>
+        </w:r>
+      </w:hyperlink>
+      <w:r>
+        <w:t xml:space="preserve">)</w:t>
+      </w:r>
+      <w:r>
+        <w:t xml:space="preserve"> </w:t>
+      </w:r>
+      <w:r>
+        <w:t xml:space="preserve">and bibtex</w:t>
+      </w:r>
+      <w:r>
+        <w:t xml:space="preserve"> </w:t>
+      </w:r>
+      <w:r>
+        <w:t xml:space="preserve">(Francois</w:t>
+      </w:r>
+      <w:r>
+        <w:t xml:space="preserve"> </w:t>
+      </w:r>
+      <w:hyperlink w:anchor="ref-bibtex">
+        <w:r>
+          <w:rPr>
+            <w:rStyle w:val="Hyperlink"/>
+          </w:rPr>
+          <w:t xml:space="preserve">2017</w:t>
+        </w:r>
+      </w:hyperlink>
+      <w:r>
+        <w:t xml:space="preserve">)</w:t>
+      </w:r>
+      <w:r>
+        <w:t xml:space="preserve">; and graphs were produced using the ggplot2 package</w:t>
+      </w:r>
+      <w:r>
+        <w:t xml:space="preserve"> </w:t>
+      </w:r>
+      <w:r>
+        <w:t xml:space="preserve">(Wickham</w:t>
+      </w:r>
+      <w:r>
+        <w:t xml:space="preserve"> </w:t>
+      </w:r>
+      <w:hyperlink w:anchor="ref-ggplot2">
+        <w:r>
+          <w:rPr>
+            <w:rStyle w:val="Hyperlink"/>
+          </w:rPr>
+          <w:t xml:space="preserve">2016</w:t>
+        </w:r>
+      </w:hyperlink>
+      <w:r>
+        <w:t xml:space="preserve">)</w:t>
+      </w:r>
+      <w:r>
+        <w:t xml:space="preserve">.</w:t>
       </w:r>
     </w:p>
     <w:p>
@@ -4553,7 +4803,7 @@
         <w:t xml:space="preserve"> </w:t>
       </w:r>
       <w:r>
-        <w:t xml:space="preserve">The Main category used. Box width is proportional to the total number of studies. Studies that did not report on an estimated population size using the size of dataset whenever possible.</w:t>
+        <w:t xml:space="preserve">The first category used. Box width is proportional to the total number of studies. Studies that did not report on an estimated population size using the size of dataset whenever possible.</w:t>
       </w:r>
     </w:p>
     <w:p>
@@ -6795,7 +7045,7 @@
       </w:r>
       <w:bookmarkEnd w:id="40"/>
     </w:p>
-    <w:bookmarkStart w:id="196" w:name="refs"/>
+    <w:bookmarkStart w:id="218" w:name="refs"/>
     <w:bookmarkStart w:id="42" w:name="X1c6c72b80b9275feebacb0744e344ee957ad507"/>
     <w:p>
       <w:pPr>
@@ -7641,7 +7891,44 @@
       </w:r>
     </w:p>
     <w:bookmarkEnd w:id="84"/>
-    <w:bookmarkStart w:id="85" w:name="X7d97b6c7c76acd4e873f8e6a5af7a6f9f389f38"/>
+    <w:bookmarkStart w:id="86" w:name="ref-bibtex"/>
+    <w:p>
+      <w:pPr>
+        <w:pStyle w:val="Bibliography"/>
+      </w:pPr>
+      <w:r>
+        <w:t xml:space="preserve">Francois, R. (2017).</w:t>
+      </w:r>
+      <w:r>
+        <w:t xml:space="preserve"> </w:t>
+      </w:r>
+      <w:r>
+        <w:rPr>
+          <w:b/>
+          <w:i/>
+        </w:rPr>
+        <w:t xml:space="preserve">Bibtex: Bibtex Parser</w:t>
+      </w:r>
+      <w:r>
+        <w:t xml:space="preserve">.</w:t>
+      </w:r>
+      <w:r>
+        <w:t xml:space="preserve"> </w:t>
+      </w:r>
+      <w:hyperlink r:id="rId85">
+        <w:r>
+          <w:rPr>
+            <w:rStyle w:val="Hyperlink"/>
+          </w:rPr>
+          <w:t xml:space="preserve">https://CRAN.R-project.org/package=bibtex</w:t>
+        </w:r>
+      </w:hyperlink>
+      <w:r>
+        <w:t xml:space="preserve">.</w:t>
+      </w:r>
+    </w:p>
+    <w:bookmarkEnd w:id="86"/>
+    <w:bookmarkStart w:id="87" w:name="X7d97b6c7c76acd4e873f8e6a5af7a6f9f389f38"/>
     <w:p>
       <w:pPr>
         <w:pStyle w:val="Bibliography"/>
@@ -7666,8 +7953,8 @@
         <w:t xml:space="preserve">981:25–27.</w:t>
       </w:r>
     </w:p>
-    <w:bookmarkEnd w:id="85"/>
-    <w:bookmarkStart w:id="87" w:name="ref-gaoAssessingSocialEconomic2014"/>
+    <w:bookmarkEnd w:id="87"/>
+    <w:bookmarkStart w:id="89" w:name="ref-gaoAssessingSocialEconomic2014"/>
     <w:p>
       <w:pPr>
         <w:pStyle w:val="Bibliography"/>
@@ -7691,7 +7978,7 @@
       <w:r>
         <w:t xml:space="preserve">2(1):42–62. doi:</w:t>
       </w:r>
-      <w:hyperlink r:id="rId86">
+      <w:hyperlink r:id="rId88">
         <w:r>
           <w:rPr>
             <w:rStyle w:val="Hyperlink"/>
@@ -7703,8 +7990,8 @@
         <w:t xml:space="preserve">.</w:t>
       </w:r>
     </w:p>
-    <w:bookmarkEnd w:id="87"/>
-    <w:bookmarkStart w:id="89" w:name="X7648e8f10e9fcb36e4c31952887f83eba2de11b"/>
+    <w:bookmarkEnd w:id="89"/>
+    <w:bookmarkStart w:id="91" w:name="X7648e8f10e9fcb36e4c31952887f83eba2de11b"/>
     <w:p>
       <w:pPr>
         <w:pStyle w:val="Bibliography"/>
@@ -7728,7 +8015,7 @@
       <w:r>
         <w:t xml:space="preserve">36(2):164–173. doi:</w:t>
       </w:r>
-      <w:hyperlink r:id="rId88">
+      <w:hyperlink r:id="rId90">
         <w:r>
           <w:rPr>
             <w:rStyle w:val="Hyperlink"/>
@@ -7740,8 +8027,8 @@
         <w:t xml:space="preserve">.</w:t>
       </w:r>
     </w:p>
-    <w:bookmarkEnd w:id="89"/>
-    <w:bookmarkStart w:id="91" w:name="Xc732fd1c877ed49ac82863c198b15b359f96233"/>
+    <w:bookmarkEnd w:id="91"/>
+    <w:bookmarkStart w:id="93" w:name="Xc732fd1c877ed49ac82863c198b15b359f96233"/>
     <w:p>
       <w:pPr>
         <w:pStyle w:val="Bibliography"/>
@@ -7765,7 +8052,7 @@
       <w:r>
         <w:t xml:space="preserve">7(2):44–48. doi:</w:t>
       </w:r>
-      <w:hyperlink r:id="rId90">
+      <w:hyperlink r:id="rId92">
         <w:r>
           <w:rPr>
             <w:rStyle w:val="Hyperlink"/>
@@ -7777,8 +8064,8 @@
         <w:t xml:space="preserve">.</w:t>
       </w:r>
     </w:p>
-    <w:bookmarkEnd w:id="91"/>
-    <w:bookmarkStart w:id="93" w:name="ref-goughQualitativeMixedMethods2015"/>
+    <w:bookmarkEnd w:id="93"/>
+    <w:bookmarkStart w:id="95" w:name="ref-goughQualitativeMixedMethods2015"/>
     <w:p>
       <w:pPr>
         <w:pStyle w:val="Bibliography"/>
@@ -7802,7 +8089,7 @@
       <w:r>
         <w:t xml:space="preserve">4(1):181. doi:</w:t>
       </w:r>
-      <w:hyperlink r:id="rId92">
+      <w:hyperlink r:id="rId94">
         <w:r>
           <w:rPr>
             <w:rStyle w:val="Hyperlink"/>
@@ -7814,8 +8101,8 @@
         <w:t xml:space="preserve">.</w:t>
       </w:r>
     </w:p>
-    <w:bookmarkEnd w:id="93"/>
-    <w:bookmarkStart w:id="94" w:name="X590de3fbaf7cd79061325b9c513d8723b1f966e"/>
+    <w:bookmarkEnd w:id="95"/>
+    <w:bookmarkStart w:id="96" w:name="X590de3fbaf7cd79061325b9c513d8723b1f966e"/>
     <w:p>
       <w:pPr>
         <w:pStyle w:val="Bibliography"/>
@@ -7824,8 +8111,8 @@
         <w:t xml:space="preserve">Graebert, M.B., Wyckoff, M., and Bretz, L. (2014). Northwest Michigan Seasonal Population Analysis.</w:t>
       </w:r>
     </w:p>
-    <w:bookmarkEnd w:id="94"/>
-    <w:bookmarkStart w:id="96" w:name="X0e70fc066386bd8923e1e1bea7c880bd567f6b7"/>
+    <w:bookmarkEnd w:id="96"/>
+    <w:bookmarkStart w:id="98" w:name="X0e70fc066386bd8923e1e1bea7c880bd567f6b7"/>
     <w:p>
       <w:pPr>
         <w:pStyle w:val="Bibliography"/>
@@ -7849,7 +8136,7 @@
       <w:r>
         <w:t xml:space="preserve">19(1):129–150. doi:</w:t>
       </w:r>
-      <w:hyperlink r:id="rId95">
+      <w:hyperlink r:id="rId97">
         <w:r>
           <w:rPr>
             <w:rStyle w:val="Hyperlink"/>
@@ -7861,8 +8148,8 @@
         <w:t xml:space="preserve">.</w:t>
       </w:r>
     </w:p>
-    <w:bookmarkEnd w:id="96"/>
-    <w:bookmarkStart w:id="98" w:name="Xf2b6ef32229490c6fb183f2e033228e301d52f7"/>
+    <w:bookmarkEnd w:id="98"/>
+    <w:bookmarkStart w:id="100" w:name="Xf2b6ef32229490c6fb183f2e033228e301d52f7"/>
     <w:p>
       <w:pPr>
         <w:pStyle w:val="Bibliography"/>
@@ -7886,7 +8173,7 @@
       <w:r>
         <w:t xml:space="preserve">21(3):227–240. doi:</w:t>
       </w:r>
-      <w:hyperlink r:id="rId97">
+      <w:hyperlink r:id="rId99">
         <w:r>
           <w:rPr>
             <w:rStyle w:val="Hyperlink"/>
@@ -7898,8 +8185,8 @@
         <w:t xml:space="preserve">.</w:t>
       </w:r>
     </w:p>
-    <w:bookmarkEnd w:id="98"/>
-    <w:bookmarkStart w:id="99" w:name="ref-harrisWashingtonCountyTemporary2019"/>
+    <w:bookmarkEnd w:id="100"/>
+    <w:bookmarkStart w:id="101" w:name="ref-harrisWashingtonCountyTemporary2019"/>
     <w:p>
       <w:pPr>
         <w:pStyle w:val="Bibliography"/>
@@ -7908,8 +8195,8 @@
         <w:t xml:space="preserve">Harris, E., Leaver, J., Young, N., and Perlich, P.S. (2019). Washington County Temporary Resident Population Estimates, 2017.</w:t>
       </w:r>
     </w:p>
-    <w:bookmarkEnd w:id="99"/>
-    <w:bookmarkStart w:id="101" w:name="X27e3641eb69f23f8e455fb49d5e3998812709c0"/>
+    <w:bookmarkEnd w:id="101"/>
+    <w:bookmarkStart w:id="103" w:name="X27e3641eb69f23f8e455fb49d5e3998812709c0"/>
     <w:p>
       <w:pPr>
         <w:pStyle w:val="Bibliography"/>
@@ -7930,7 +8217,7 @@
       <w:r>
         <w:t xml:space="preserve">. Springer, Dordrecht: 73–87. doi:</w:t>
       </w:r>
-      <w:hyperlink r:id="rId100">
+      <w:hyperlink r:id="rId102">
         <w:r>
           <w:rPr>
             <w:rStyle w:val="Hyperlink"/>
@@ -7942,8 +8229,8 @@
         <w:t xml:space="preserve">.</w:t>
       </w:r>
     </w:p>
-    <w:bookmarkEnd w:id="101"/>
-    <w:bookmarkStart w:id="102" w:name="ref-hodurServicePopulationEstimates2015"/>
+    <w:bookmarkEnd w:id="103"/>
+    <w:bookmarkStart w:id="104" w:name="ref-hodurServicePopulationEstimates2015"/>
     <w:p>
       <w:pPr>
         <w:pStyle w:val="Bibliography"/>
@@ -7952,8 +8239,8 @@
         <w:t xml:space="preserve">Hodur, N.M. and Bangsund (2015). Service Population Estimates for City of Williston. (742).</w:t>
       </w:r>
     </w:p>
-    <w:bookmarkEnd w:id="102"/>
-    <w:bookmarkStart w:id="103" w:name="X28d15360b5aceee963a70affbe8608e3e1a1a45"/>
+    <w:bookmarkEnd w:id="104"/>
+    <w:bookmarkStart w:id="105" w:name="X28d15360b5aceee963a70affbe8608e3e1a1a45"/>
     <w:p>
       <w:pPr>
         <w:pStyle w:val="Bibliography"/>
@@ -7975,8 +8262,8 @@
         <w:t xml:space="preserve">..</w:t>
       </w:r>
     </w:p>
-    <w:bookmarkEnd w:id="103"/>
-    <w:bookmarkStart w:id="104" w:name="Xd261d8200194e091ef22059381e31978f2f087b"/>
+    <w:bookmarkEnd w:id="105"/>
+    <w:bookmarkStart w:id="106" w:name="Xd261d8200194e091ef22059381e31978f2f087b"/>
     <w:p>
       <w:pPr>
         <w:pStyle w:val="Bibliography"/>
@@ -7998,8 +8285,8 @@
         <w:t xml:space="preserve">. Chapel Hill.</w:t>
       </w:r>
     </w:p>
-    <w:bookmarkEnd w:id="104"/>
-    <w:bookmarkStart w:id="106" w:name="ref-jarvEnhancingSpatialAccuracy2017"/>
+    <w:bookmarkEnd w:id="106"/>
+    <w:bookmarkStart w:id="108" w:name="ref-jarvEnhancingSpatialAccuracy2017"/>
     <w:p>
       <w:pPr>
         <w:pStyle w:val="Bibliography"/>
@@ -8023,7 +8310,7 @@
       <w:r>
         <w:t xml:space="preserve">31(8):1630–1651. doi:</w:t>
       </w:r>
-      <w:hyperlink r:id="rId105">
+      <w:hyperlink r:id="rId107">
         <w:r>
           <w:rPr>
             <w:rStyle w:val="Hyperlink"/>
@@ -8035,8 +8322,8 @@
         <w:t xml:space="preserve">.</w:t>
       </w:r>
     </w:p>
-    <w:bookmarkEnd w:id="106"/>
-    <w:bookmarkStart w:id="108" w:name="ref-kashiyamaOpenPFLOWCreation2017"/>
+    <w:bookmarkEnd w:id="108"/>
+    <w:bookmarkStart w:id="110" w:name="ref-kashiyamaOpenPFLOWCreation2017"/>
     <w:p>
       <w:pPr>
         <w:pStyle w:val="Bibliography"/>
@@ -8060,7 +8347,7 @@
       <w:r>
         <w:t xml:space="preserve">85:249–267. doi:</w:t>
       </w:r>
-      <w:hyperlink r:id="rId107">
+      <w:hyperlink r:id="rId109">
         <w:r>
           <w:rPr>
             <w:rStyle w:val="Hyperlink"/>
@@ -8072,8 +8359,8 @@
         <w:t xml:space="preserve">.</w:t>
       </w:r>
     </w:p>
-    <w:bookmarkEnd w:id="108"/>
-    <w:bookmarkStart w:id="109" w:name="ref-kavanaughMethodEstimatingDaytime1990"/>
+    <w:bookmarkEnd w:id="110"/>
+    <w:bookmarkStart w:id="111" w:name="ref-kavanaughMethodEstimatingDaytime1990"/>
     <w:p>
       <w:pPr>
         <w:pStyle w:val="Bibliography"/>
@@ -8108,8 +8395,8 @@
         <w:t xml:space="preserve">:150–164.</w:t>
       </w:r>
     </w:p>
-    <w:bookmarkEnd w:id="109"/>
-    <w:bookmarkStart w:id="111" w:name="X04eb2891d8407e9bbb1747320f317539e68e99c"/>
+    <w:bookmarkEnd w:id="111"/>
+    <w:bookmarkStart w:id="113" w:name="X04eb2891d8407e9bbb1747320f317539e68e99c"/>
     <w:p>
       <w:pPr>
         <w:pStyle w:val="Bibliography"/>
@@ -8133,7 +8420,7 @@
       <w:r>
         <w:t xml:space="preserve">43(2):297–319. doi:</w:t>
       </w:r>
-      <w:hyperlink r:id="rId110">
+      <w:hyperlink r:id="rId112">
         <w:r>
           <w:rPr>
             <w:rStyle w:val="Hyperlink"/>
@@ -8145,8 +8432,8 @@
         <w:t xml:space="preserve">.</w:t>
       </w:r>
     </w:p>
-    <w:bookmarkEnd w:id="111"/>
-    <w:bookmarkStart w:id="113" w:name="Xefa36958271c704f945031f12b3b6b0ef8d6a2c"/>
+    <w:bookmarkEnd w:id="113"/>
+    <w:bookmarkStart w:id="115" w:name="Xefa36958271c704f945031f12b3b6b0ef8d6a2c"/>
     <w:p>
       <w:pPr>
         <w:pStyle w:val="Bibliography"/>
@@ -8180,7 +8467,7 @@
       <w:r>
         <w:t xml:space="preserve">:1–9. doi:</w:t>
       </w:r>
-      <w:hyperlink r:id="rId112">
+      <w:hyperlink r:id="rId114">
         <w:r>
           <w:rPr>
             <w:rStyle w:val="Hyperlink"/>
@@ -8192,8 +8479,8 @@
         <w:t xml:space="preserve">.</w:t>
       </w:r>
     </w:p>
-    <w:bookmarkEnd w:id="113"/>
-    <w:bookmarkStart w:id="114" w:name="ref-kimModellingDaytimePopulation2017"/>
+    <w:bookmarkEnd w:id="115"/>
+    <w:bookmarkStart w:id="116" w:name="ref-kimModellingDaytimePopulation2017"/>
     <w:p>
       <w:pPr>
         <w:pStyle w:val="Bibliography"/>
@@ -8218,8 +8505,8 @@
         <w:t xml:space="preserve">51(3):335–346.</w:t>
       </w:r>
     </w:p>
-    <w:bookmarkEnd w:id="114"/>
-    <w:bookmarkStart w:id="116" w:name="X7dce184c7d2ffa719994285b937cf340dd99449"/>
+    <w:bookmarkEnd w:id="116"/>
+    <w:bookmarkStart w:id="118" w:name="X7dce184c7d2ffa719994285b937cf340dd99449"/>
     <w:p>
       <w:pPr>
         <w:pStyle w:val="Bibliography"/>
@@ -8243,7 +8530,7 @@
       <w:r>
         <w:t xml:space="preserve">63(1):113–130. doi:</w:t>
       </w:r>
-      <w:hyperlink r:id="rId115">
+      <w:hyperlink r:id="rId117">
         <w:r>
           <w:rPr>
             <w:rStyle w:val="Hyperlink"/>
@@ -8255,8 +8542,8 @@
         <w:t xml:space="preserve">.</w:t>
       </w:r>
     </w:p>
-    <w:bookmarkEnd w:id="116"/>
-    <w:bookmarkStart w:id="118" w:name="ref-kontokostaUrbanPhenologyRealtime2017"/>
+    <w:bookmarkEnd w:id="118"/>
+    <w:bookmarkStart w:id="120" w:name="ref-kontokostaUrbanPhenologyRealtime2017"/>
     <w:p>
       <w:pPr>
         <w:pStyle w:val="Bibliography"/>
@@ -8280,7 +8567,7 @@
       <w:r>
         <w:t xml:space="preserve">64:144–153. doi:</w:t>
       </w:r>
-      <w:hyperlink r:id="rId117">
+      <w:hyperlink r:id="rId119">
         <w:r>
           <w:rPr>
             <w:rStyle w:val="Hyperlink"/>
@@ -8292,8 +8579,8 @@
         <w:t xml:space="preserve">.</w:t>
       </w:r>
     </w:p>
-    <w:bookmarkEnd w:id="118"/>
-    <w:bookmarkStart w:id="119" w:name="ref-lambEstimatingSeasonalPopulation1999"/>
+    <w:bookmarkEnd w:id="120"/>
+    <w:bookmarkStart w:id="121" w:name="ref-lambEstimatingSeasonalPopulation1999"/>
     <w:p>
       <w:pPr>
         <w:pStyle w:val="Bibliography"/>
@@ -8302,8 +8589,8 @@
         <w:t xml:space="preserve">Lamb, G. (1999). Estimating the Seasonal Population of Door County.</w:t>
       </w:r>
     </w:p>
-    <w:bookmarkEnd w:id="119"/>
-    <w:bookmarkStart w:id="121" w:name="ref-lauGISBasedStochastic2009"/>
+    <w:bookmarkEnd w:id="121"/>
+    <w:bookmarkStart w:id="123" w:name="ref-lauGISBasedStochastic2009"/>
     <w:p>
       <w:pPr>
         <w:pStyle w:val="Bibliography"/>
@@ -8327,7 +8614,7 @@
       <w:r>
         <w:t xml:space="preserve">13(5-6):481–502. doi:</w:t>
       </w:r>
-      <w:hyperlink r:id="rId120">
+      <w:hyperlink r:id="rId122">
         <w:r>
           <w:rPr>
             <w:rStyle w:val="Hyperlink"/>
@@ -8339,8 +8626,8 @@
         <w:t xml:space="preserve">.</w:t>
       </w:r>
     </w:p>
-    <w:bookmarkEnd w:id="121"/>
-    <w:bookmarkStart w:id="122" w:name="ref-leeServicePopulationPilot1999"/>
+    <w:bookmarkEnd w:id="123"/>
+    <w:bookmarkStart w:id="124" w:name="ref-leeServicePopulationPilot1999"/>
     <w:p>
       <w:pPr>
         <w:pStyle w:val="Bibliography"/>
@@ -8349,8 +8636,8 @@
         <w:t xml:space="preserve">Lee, S. (1999). Service Population Pilot Study: An Investigation to Assess the Feasibility of Producing Service Population Estimates for Selected LGAs. (1999/3).</w:t>
       </w:r>
     </w:p>
-    <w:bookmarkEnd w:id="122"/>
-    <w:bookmarkStart w:id="124" w:name="ref-liuMappingHourlyDynamics2018"/>
+    <w:bookmarkEnd w:id="124"/>
+    <w:bookmarkStart w:id="126" w:name="ref-liuMappingHourlyDynamics2018"/>
     <w:p>
       <w:pPr>
         <w:pStyle w:val="Bibliography"/>
@@ -8371,7 +8658,7 @@
       <w:r>
         <w:t xml:space="preserve">:1–20. doi:</w:t>
       </w:r>
-      <w:hyperlink r:id="rId123">
+      <w:hyperlink r:id="rId125">
         <w:r>
           <w:rPr>
             <w:rStyle w:val="Hyperlink"/>
@@ -8383,8 +8670,45 @@
         <w:t xml:space="preserve">.</w:t>
       </w:r>
     </w:p>
-    <w:bookmarkEnd w:id="124"/>
-    <w:bookmarkStart w:id="126" w:name="ref-lwinSpaceTimeMultiple2016"/>
+    <w:bookmarkEnd w:id="126"/>
+    <w:bookmarkStart w:id="128" w:name="ref-sjmisc"/>
+    <w:p>
+      <w:pPr>
+        <w:pStyle w:val="Bibliography"/>
+      </w:pPr>
+      <w:r>
+        <w:t xml:space="preserve">Luedecke, D. (2018). Sjmisc: Data and variable transformation functions.</w:t>
+      </w:r>
+      <w:r>
+        <w:t xml:space="preserve"> </w:t>
+      </w:r>
+      <w:r>
+        <w:rPr>
+          <w:b/>
+          <w:i/>
+        </w:rPr>
+        <w:t xml:space="preserve">Journal of Open Source Software</w:t>
+      </w:r>
+      <w:r>
+        <w:t xml:space="preserve"> </w:t>
+      </w:r>
+      <w:r>
+        <w:t xml:space="preserve">3(26):754. doi:</w:t>
+      </w:r>
+      <w:hyperlink r:id="rId127">
+        <w:r>
+          <w:rPr>
+            <w:rStyle w:val="Hyperlink"/>
+          </w:rPr>
+          <w:t xml:space="preserve">10.21105/joss.00754</w:t>
+        </w:r>
+      </w:hyperlink>
+      <w:r>
+        <w:t xml:space="preserve">.</w:t>
+      </w:r>
+    </w:p>
+    <w:bookmarkEnd w:id="128"/>
+    <w:bookmarkStart w:id="130" w:name="ref-lwinSpaceTimeMultiple2016"/>
     <w:p>
       <w:pPr>
         <w:pStyle w:val="Bibliography"/>
@@ -8408,7 +8732,7 @@
       <w:r>
         <w:t xml:space="preserve">30(8):1579–1593. doi:</w:t>
       </w:r>
-      <w:hyperlink r:id="rId125">
+      <w:hyperlink r:id="rId129">
         <w:r>
           <w:rPr>
             <w:rStyle w:val="Hyperlink"/>
@@ -8420,8 +8744,8 @@
         <w:t xml:space="preserve">.</w:t>
       </w:r>
     </w:p>
-    <w:bookmarkEnd w:id="126"/>
-    <w:bookmarkStart w:id="128" w:name="ref-maModelingHourlyDistribution2017"/>
+    <w:bookmarkEnd w:id="130"/>
+    <w:bookmarkStart w:id="132" w:name="ref-maModelingHourlyDistribution2017"/>
     <w:p>
       <w:pPr>
         <w:pStyle w:val="Bibliography"/>
@@ -8445,7 +8769,7 @@
       <w:r>
         <w:t xml:space="preserve">6(5). doi:</w:t>
       </w:r>
-      <w:hyperlink r:id="rId127">
+      <w:hyperlink r:id="rId131">
         <w:r>
           <w:rPr>
             <w:rStyle w:val="Hyperlink"/>
@@ -8457,8 +8781,8 @@
         <w:t xml:space="preserve">.</w:t>
       </w:r>
     </w:p>
-    <w:bookmarkEnd w:id="128"/>
-    <w:bookmarkStart w:id="129" w:name="ref-markhamNewDirectionsIndigenous2013"/>
+    <w:bookmarkEnd w:id="132"/>
+    <w:bookmarkStart w:id="133" w:name="ref-markhamNewDirectionsIndigenous2013"/>
     <w:p>
       <w:pPr>
         <w:pStyle w:val="Bibliography"/>
@@ -8467,8 +8791,8 @@
         <w:t xml:space="preserve">Markham, F., Bath, J., and Taylor, J. (2013). New directions in Indigenous service population estimation.</w:t>
       </w:r>
     </w:p>
-    <w:bookmarkEnd w:id="129"/>
-    <w:bookmarkStart w:id="131" w:name="Xbd8ddfd0df256b52fe8cc70d74f930db110bb54"/>
+    <w:bookmarkEnd w:id="133"/>
+    <w:bookmarkStart w:id="135" w:name="Xbd8ddfd0df256b52fe8cc70d74f930db110bb54"/>
     <w:p>
       <w:pPr>
         <w:pStyle w:val="Bibliography"/>
@@ -8492,7 +8816,7 @@
       <w:r>
         <w:t xml:space="preserve">105(4):754–772. doi:</w:t>
       </w:r>
-      <w:hyperlink r:id="rId130">
+      <w:hyperlink r:id="rId134">
         <w:r>
           <w:rPr>
             <w:rStyle w:val="Hyperlink"/>
@@ -8504,8 +8828,8 @@
         <w:t xml:space="preserve">.</w:t>
       </w:r>
     </w:p>
-    <w:bookmarkEnd w:id="131"/>
-    <w:bookmarkStart w:id="132" w:name="Xe7167b8f9922234a11e6c172cebe4674e0af56f"/>
+    <w:bookmarkEnd w:id="135"/>
+    <w:bookmarkStart w:id="136" w:name="Xe7167b8f9922234a11e6c172cebe4674e0af56f"/>
     <w:p>
       <w:pPr>
         <w:pStyle w:val="Bibliography"/>
@@ -8527,8 +8851,8 @@
         <w:t xml:space="preserve">. Journey to Work and Migration Statistics Branch, U.S. Census Bureau.</w:t>
       </w:r>
     </w:p>
-    <w:bookmarkEnd w:id="132"/>
-    <w:bookmarkStart w:id="133" w:name="ref-mckenzieDemographicsFireRisk2016"/>
+    <w:bookmarkEnd w:id="136"/>
+    <w:bookmarkStart w:id="137" w:name="ref-mckenzieDemographicsFireRisk2016"/>
     <w:p>
       <w:pPr>
         <w:pStyle w:val="Bibliography"/>
@@ -8537,8 +8861,8 @@
         <w:t xml:space="preserve">McKenzie, F. and Canterford, S. (2016). Demographics for fire risk analysis regional Victoria and peri-urban Melbourne.</w:t>
       </w:r>
     </w:p>
-    <w:bookmarkEnd w:id="133"/>
-    <w:bookmarkStart w:id="134" w:name="ref-mcphersonDayNightPopulation2003"/>
+    <w:bookmarkEnd w:id="137"/>
+    <w:bookmarkStart w:id="138" w:name="ref-mcphersonDayNightPopulation2003"/>
     <w:p>
       <w:pPr>
         <w:pStyle w:val="Bibliography"/>
@@ -8547,8 +8871,8 @@
         <w:t xml:space="preserve">McPherson, T. and Brown, M. (2003). U.S. Day and Night Population Database (Revision 2.0) - Description of Methodology. (LA-UR-03-8389).</w:t>
       </w:r>
     </w:p>
-    <w:bookmarkEnd w:id="134"/>
-    <w:bookmarkStart w:id="135" w:name="ref-menzlerEstimateDaytimePopulation1952"/>
+    <w:bookmarkEnd w:id="138"/>
+    <w:bookmarkStart w:id="139" w:name="ref-menzlerEstimateDaytimePopulation1952"/>
     <w:p>
       <w:pPr>
         <w:pStyle w:val="Bibliography"/>
@@ -8573,8 +8897,8 @@
         <w:t xml:space="preserve">38(5):116–120.</w:t>
       </w:r>
     </w:p>
-    <w:bookmarkEnd w:id="135"/>
-    <w:bookmarkStart w:id="137" w:name="ref-moherPreferredReportingItems2009"/>
+    <w:bookmarkEnd w:id="139"/>
+    <w:bookmarkStart w:id="141" w:name="ref-moherPreferredReportingItems2009"/>
     <w:p>
       <w:pPr>
         <w:pStyle w:val="Bibliography"/>
@@ -8598,7 +8922,7 @@
       <w:r>
         <w:t xml:space="preserve">6(7). doi:</w:t>
       </w:r>
-      <w:hyperlink r:id="rId136">
+      <w:hyperlink r:id="rId140">
         <w:r>
           <w:rPr>
             <w:rStyle w:val="Hyperlink"/>
@@ -8610,8 +8934,8 @@
         <w:t xml:space="preserve">.</w:t>
       </w:r>
     </w:p>
-    <w:bookmarkEnd w:id="137"/>
-    <w:bookmarkStart w:id="138" w:name="X03e12ef096b2675b4a1945552df4a4d078879a6"/>
+    <w:bookmarkEnd w:id="141"/>
+    <w:bookmarkStart w:id="142" w:name="X03e12ef096b2675b4a1945552df4a4d078879a6"/>
     <w:p>
       <w:pPr>
         <w:pStyle w:val="Bibliography"/>
@@ -8620,8 +8944,8 @@
         <w:t xml:space="preserve">Monmouth County Planning Board (2008). Summer coastal population study.</w:t>
       </w:r>
     </w:p>
-    <w:bookmarkEnd w:id="138"/>
-    <w:bookmarkStart w:id="139" w:name="X8604f0b9856db05c9334a4c63598cf430b07993"/>
+    <w:bookmarkEnd w:id="142"/>
+    <w:bookmarkStart w:id="143" w:name="X8604f0b9856db05c9334a4c63598cf430b07993"/>
     <w:p>
       <w:pPr>
         <w:pStyle w:val="Bibliography"/>
@@ -8646,8 +8970,8 @@
         <w:t xml:space="preserve">118(2):45–58.</w:t>
       </w:r>
     </w:p>
-    <w:bookmarkEnd w:id="139"/>
-    <w:bookmarkStart w:id="140" w:name="X4d0b260e50b91ec14e6d4e99bcfa563023758f4"/>
+    <w:bookmarkEnd w:id="143"/>
+    <w:bookmarkStart w:id="144" w:name="X4d0b260e50b91ec14e6d4e99bcfa563023758f4"/>
     <w:p>
       <w:pPr>
         <w:pStyle w:val="Bibliography"/>
@@ -8672,8 +8996,8 @@
         <w:t xml:space="preserve">74:1–6.</w:t>
       </w:r>
     </w:p>
-    <w:bookmarkEnd w:id="140"/>
-    <w:bookmarkStart w:id="141" w:name="X431ee23a398248e65992ae17038ebcc49843683"/>
+    <w:bookmarkEnd w:id="144"/>
+    <w:bookmarkStart w:id="145" w:name="X431ee23a398248e65992ae17038ebcc49843683"/>
     <w:p>
       <w:pPr>
         <w:pStyle w:val="Bibliography"/>
@@ -8682,8 +9006,8 @@
         <w:t xml:space="preserve">Office for National Statistics (2013). 2011 Census: The workday population of England and Wales - An alternative 2011 Census output base.</w:t>
       </w:r>
     </w:p>
-    <w:bookmarkEnd w:id="141"/>
-    <w:bookmarkStart w:id="143" w:name="ref-picornellPopulationDynamicsBased2018"/>
+    <w:bookmarkEnd w:id="145"/>
+    <w:bookmarkStart w:id="147" w:name="ref-picornellPopulationDynamicsBased2018"/>
     <w:p>
       <w:pPr>
         <w:pStyle w:val="Bibliography"/>
@@ -8707,7 +9031,7 @@
       <w:r>
         <w:t xml:space="preserve">29:278–291. doi:</w:t>
       </w:r>
-      <w:hyperlink r:id="rId142">
+      <w:hyperlink r:id="rId146">
         <w:r>
           <w:rPr>
             <w:rStyle w:val="Hyperlink"/>
@@ -8719,8 +9043,8 @@
         <w:t xml:space="preserve">.</w:t>
       </w:r>
     </w:p>
-    <w:bookmarkEnd w:id="143"/>
-    <w:bookmarkStart w:id="145" w:name="ref-qiModelingSpatialDistribution2015"/>
+    <w:bookmarkEnd w:id="147"/>
+    <w:bookmarkStart w:id="149" w:name="ref-qiModelingSpatialDistribution2015"/>
     <w:p>
       <w:pPr>
         <w:pStyle w:val="Bibliography"/>
@@ -8744,7 +9068,7 @@
       <w:r>
         <w:t xml:space="preserve">25(6):756–768. doi:</w:t>
       </w:r>
-      <w:hyperlink r:id="rId144">
+      <w:hyperlink r:id="rId148">
         <w:r>
           <w:rPr>
             <w:rStyle w:val="Hyperlink"/>
@@ -8756,8 +9080,8 @@
         <w:t xml:space="preserve">.</w:t>
       </w:r>
     </w:p>
-    <w:bookmarkEnd w:id="145"/>
-    <w:bookmarkStart w:id="147" w:name="ref-rattiMobileLandscapesUsing2006"/>
+    <w:bookmarkEnd w:id="149"/>
+    <w:bookmarkStart w:id="151" w:name="ref-rattiMobileLandscapesUsing2006"/>
     <w:p>
       <w:pPr>
         <w:pStyle w:val="Bibliography"/>
@@ -8781,7 +9105,7 @@
       <w:r>
         <w:t xml:space="preserve">33(5):727–748. doi:</w:t>
       </w:r>
-      <w:hyperlink r:id="rId146">
+      <w:hyperlink r:id="rId150">
         <w:r>
           <w:rPr>
             <w:rStyle w:val="Hyperlink"/>
@@ -8793,8 +9117,45 @@
         <w:t xml:space="preserve">.</w:t>
       </w:r>
     </w:p>
-    <w:bookmarkEnd w:id="147"/>
-    <w:bookmarkStart w:id="149" w:name="ref-readesCellularCensusExplorations2007"/>
+    <w:bookmarkEnd w:id="151"/>
+    <w:bookmarkStart w:id="153" w:name="ref-core"/>
+    <w:p>
+      <w:pPr>
+        <w:pStyle w:val="Bibliography"/>
+      </w:pPr>
+      <w:r>
+        <w:t xml:space="preserve">R Core Team (2019).</w:t>
+      </w:r>
+      <w:r>
+        <w:t xml:space="preserve"> </w:t>
+      </w:r>
+      <w:r>
+        <w:rPr>
+          <w:b/>
+          <w:i/>
+        </w:rPr>
+        <w:t xml:space="preserve">R: A Language and Environment for Statistical Computing</w:t>
+      </w:r>
+      <w:r>
+        <w:t xml:space="preserve">. Vienna, Austria: R Foundation for Statistical Computing.</w:t>
+      </w:r>
+      <w:r>
+        <w:t xml:space="preserve"> </w:t>
+      </w:r>
+      <w:hyperlink r:id="rId152">
+        <w:r>
+          <w:rPr>
+            <w:rStyle w:val="Hyperlink"/>
+          </w:rPr>
+          <w:t xml:space="preserve">https://www.R-project.org/</w:t>
+        </w:r>
+      </w:hyperlink>
+      <w:r>
+        <w:t xml:space="preserve">.</w:t>
+      </w:r>
+    </w:p>
+    <w:bookmarkEnd w:id="153"/>
+    <w:bookmarkStart w:id="155" w:name="ref-readesCellularCensusExplorations2007"/>
     <w:p>
       <w:pPr>
         <w:pStyle w:val="Bibliography"/>
@@ -8818,7 +9179,7 @@
       <w:r>
         <w:t xml:space="preserve">6(3):30–38. doi:</w:t>
       </w:r>
-      <w:hyperlink r:id="rId148">
+      <w:hyperlink r:id="rId154">
         <w:r>
           <w:rPr>
             <w:rStyle w:val="Hyperlink"/>
@@ -8830,8 +9191,8 @@
         <w:t xml:space="preserve">.</w:t>
       </w:r>
     </w:p>
-    <w:bookmarkEnd w:id="149"/>
-    <w:bookmarkStart w:id="151" w:name="Xad34659e5420cd9693886e69b642761ab2baf66"/>
+    <w:bookmarkEnd w:id="155"/>
+    <w:bookmarkStart w:id="157" w:name="Xad34659e5420cd9693886e69b642761ab2baf66"/>
     <w:p>
       <w:pPr>
         <w:pStyle w:val="Bibliography"/>
@@ -8855,7 +9216,7 @@
       <w:r>
         <w:t xml:space="preserve">29(7):635–654. doi:</w:t>
       </w:r>
-      <w:hyperlink r:id="rId150">
+      <w:hyperlink r:id="rId156">
         <w:r>
           <w:rPr>
             <w:rStyle w:val="Hyperlink"/>
@@ -8867,8 +9228,8 @@
         <w:t xml:space="preserve">.</w:t>
       </w:r>
     </w:p>
-    <w:bookmarkEnd w:id="151"/>
-    <w:bookmarkStart w:id="152" w:name="Xe8bb5c0fef8c10e21d7377d3731ca253db22ff5"/>
+    <w:bookmarkEnd w:id="157"/>
+    <w:bookmarkStart w:id="158" w:name="Xe8bb5c0fef8c10e21d7377d3731ca253db22ff5"/>
     <w:p>
       <w:pPr>
         <w:pStyle w:val="Bibliography"/>
@@ -8903,8 +9264,8 @@
         <w:t xml:space="preserve">.</w:t>
       </w:r>
     </w:p>
-    <w:bookmarkEnd w:id="152"/>
-    <w:bookmarkStart w:id="154" w:name="ref-roseSeasonalMigrationRetired1989"/>
+    <w:bookmarkEnd w:id="158"/>
+    <w:bookmarkStart w:id="160" w:name="ref-roseSeasonalMigrationRetired1989"/>
     <w:p>
       <w:pPr>
         <w:pStyle w:val="Bibliography"/>
@@ -8928,7 +9289,7 @@
       <w:r>
         <w:t xml:space="preserve">15(1):91–104. doi:</w:t>
       </w:r>
-      <w:hyperlink r:id="rId153">
+      <w:hyperlink r:id="rId159">
         <w:r>
           <w:rPr>
             <w:rStyle w:val="Hyperlink"/>
@@ -8940,8 +9301,8 @@
         <w:t xml:space="preserve">.</w:t>
       </w:r>
     </w:p>
-    <w:bookmarkEnd w:id="154"/>
-    <w:bookmarkStart w:id="156" w:name="X976f8b8d0470b74b89fd49c81c0666197cb4976"/>
+    <w:bookmarkEnd w:id="160"/>
+    <w:bookmarkStart w:id="162" w:name="X976f8b8d0470b74b89fd49c81c0666197cb4976"/>
     <w:p>
       <w:pPr>
         <w:pStyle w:val="Bibliography"/>
@@ -8965,7 +9326,7 @@
       <w:r>
         <w:t xml:space="preserve">22(2):83–85. doi:</w:t>
       </w:r>
-      <w:hyperlink r:id="rId155">
+      <w:hyperlink r:id="rId161">
         <w:r>
           <w:rPr>
             <w:rStyle w:val="Hyperlink"/>
@@ -8977,8 +9338,8 @@
         <w:t xml:space="preserve">.</w:t>
       </w:r>
     </w:p>
-    <w:bookmarkEnd w:id="156"/>
-    <w:bookmarkStart w:id="157" w:name="X58da7d089538c97d533016cab4e39ff2c68bdad"/>
+    <w:bookmarkEnd w:id="162"/>
+    <w:bookmarkStart w:id="163" w:name="X58da7d089538c97d533016cab4e39ff2c68bdad"/>
     <w:p>
       <w:pPr>
         <w:pStyle w:val="Bibliography"/>
@@ -8987,8 +9348,8 @@
         <w:t xml:space="preserve">Seattle City Planning Commission (1951). Daytime and Night-time Population Distribution in Metropolitan Seattle: April, 1950. (6).</w:t>
       </w:r>
     </w:p>
-    <w:bookmarkEnd w:id="157"/>
-    <w:bookmarkStart w:id="159" w:name="X7f91b814f5d3017f8d862be126d6349e345a1c3"/>
+    <w:bookmarkEnd w:id="163"/>
+    <w:bookmarkStart w:id="165" w:name="X7f91b814f5d3017f8d862be126d6349e345a1c3"/>
     <w:p>
       <w:pPr>
         <w:pStyle w:val="Bibliography"/>
@@ -9012,7 +9373,7 @@
       <w:r>
         <w:t xml:space="preserve">10(4):27–35. doi:</w:t>
       </w:r>
-      <w:hyperlink r:id="rId158">
+      <w:hyperlink r:id="rId164">
         <w:r>
           <w:rPr>
             <w:rStyle w:val="Hyperlink"/>
@@ -9024,8 +9385,8 @@
         <w:t xml:space="preserve">.</w:t>
       </w:r>
     </w:p>
-    <w:bookmarkEnd w:id="159"/>
-    <w:bookmarkStart w:id="161" w:name="X2e7fbda3227d8805800c75beca7aa361f035a59"/>
+    <w:bookmarkEnd w:id="165"/>
+    <w:bookmarkStart w:id="167" w:name="X2e7fbda3227d8805800c75beca7aa361f035a59"/>
     <w:p>
       <w:pPr>
         <w:pStyle w:val="Bibliography"/>
@@ -9049,7 +9410,7 @@
       <w:r>
         <w:t xml:space="preserve">31(4):378–381. doi:</w:t>
       </w:r>
-      <w:hyperlink r:id="rId160">
+      <w:hyperlink r:id="rId166">
         <w:r>
           <w:rPr>
             <w:rStyle w:val="Hyperlink"/>
@@ -9061,8 +9422,8 @@
         <w:t xml:space="preserve">.</w:t>
       </w:r>
     </w:p>
-    <w:bookmarkEnd w:id="161"/>
-    <w:bookmarkStart w:id="163" w:name="X3950f03dfba95d748271b7306184f72c98d5d24"/>
+    <w:bookmarkEnd w:id="167"/>
+    <w:bookmarkStart w:id="169" w:name="X3950f03dfba95d748271b7306184f72c98d5d24"/>
     <w:p>
       <w:pPr>
         <w:pStyle w:val="Bibliography"/>
@@ -9086,7 +9447,7 @@
       <w:r>
         <w:t xml:space="preserve">42(10):2527–2546. doi:</w:t>
       </w:r>
-      <w:hyperlink r:id="rId162">
+      <w:hyperlink r:id="rId168">
         <w:r>
           <w:rPr>
             <w:rStyle w:val="Hyperlink"/>
@@ -9098,8 +9459,8 @@
         <w:t xml:space="preserve">.</w:t>
       </w:r>
     </w:p>
-    <w:bookmarkEnd w:id="163"/>
-    <w:bookmarkStart w:id="164" w:name="ref-smithNationalPopulationData2005"/>
+    <w:bookmarkEnd w:id="169"/>
+    <w:bookmarkStart w:id="170" w:name="ref-smithNationalPopulationData2005"/>
     <w:p>
       <w:pPr>
         <w:pStyle w:val="Bibliography"/>
@@ -9108,8 +9469,8 @@
         <w:t xml:space="preserve">Smith, G., Arnot, C., Fairburn, J., and Walker, G. (2005). A National Population Data Base for Major Accident Hazard Modelling.</w:t>
       </w:r>
     </w:p>
-    <w:bookmarkEnd w:id="164"/>
-    <w:bookmarkStart w:id="165" w:name="ref-smithHowTallyTemporary1987"/>
+    <w:bookmarkEnd w:id="170"/>
+    <w:bookmarkStart w:id="171" w:name="ref-smithHowTallyTemporary1987"/>
     <w:p>
       <w:pPr>
         <w:pStyle w:val="Bibliography"/>
@@ -9134,8 +9495,8 @@
         <w:t xml:space="preserve">9(7):44–5.</w:t>
       </w:r>
     </w:p>
-    <w:bookmarkEnd w:id="165"/>
-    <w:bookmarkStart w:id="166" w:name="X5d18d719e819976492524d0b6418e90ee55777d"/>
+    <w:bookmarkEnd w:id="171"/>
+    <w:bookmarkStart w:id="172" w:name="X5d18d719e819976492524d0b6418e90ee55777d"/>
     <w:p>
       <w:pPr>
         <w:pStyle w:val="Bibliography"/>
@@ -9160,8 +9521,8 @@
         <w:t xml:space="preserve">84(406):430–436.</w:t>
       </w:r>
     </w:p>
-    <w:bookmarkEnd w:id="166"/>
-    <w:bookmarkStart w:id="167" w:name="ref-smithTemporaryMigrationCase2007"/>
+    <w:bookmarkEnd w:id="172"/>
+    <w:bookmarkStart w:id="173" w:name="ref-smithTemporaryMigrationCase2007"/>
     <w:p>
       <w:pPr>
         <w:pStyle w:val="Bibliography"/>
@@ -9186,8 +9547,8 @@
         <w:t xml:space="preserve">26(4):437–454.</w:t>
       </w:r>
     </w:p>
-    <w:bookmarkEnd w:id="167"/>
-    <w:bookmarkStart w:id="169" w:name="X8946fc091657a40f9ff7653951b08290d3dae2a"/>
+    <w:bookmarkEnd w:id="173"/>
+    <w:bookmarkStart w:id="175" w:name="X8946fc091657a40f9ff7653951b08290d3dae2a"/>
     <w:p>
       <w:pPr>
         <w:pStyle w:val="Bibliography"/>
@@ -9211,7 +9572,7 @@
       <w:r>
         <w:t xml:space="preserve">0(0):1–19. doi:</w:t>
       </w:r>
-      <w:hyperlink r:id="rId168">
+      <w:hyperlink r:id="rId174">
         <w:r>
           <w:rPr>
             <w:rStyle w:val="Hyperlink"/>
@@ -9223,8 +9584,8 @@
         <w:t xml:space="preserve">.</w:t>
       </w:r>
     </w:p>
-    <w:bookmarkEnd w:id="169"/>
-    <w:bookmarkStart w:id="171" w:name="X5e026a61cde6489b9c4a42fd8ace1c75d70f441"/>
+    <w:bookmarkEnd w:id="175"/>
+    <w:bookmarkStart w:id="177" w:name="X5e026a61cde6489b9c4a42fd8ace1c75d70f441"/>
     <w:p>
       <w:pPr>
         <w:pStyle w:val="Bibliography"/>
@@ -9248,7 +9609,7 @@
       <w:r>
         <w:t xml:space="preserve">68:133–141. doi:</w:t>
       </w:r>
-      <w:hyperlink r:id="rId170">
+      <w:hyperlink r:id="rId176">
         <w:r>
           <w:rPr>
             <w:rStyle w:val="Hyperlink"/>
@@ -9260,8 +9621,8 @@
         <w:t xml:space="preserve">.</w:t>
       </w:r>
     </w:p>
-    <w:bookmarkEnd w:id="171"/>
-    <w:bookmarkStart w:id="173" w:name="ref-stutzChartingUrbanSpacetime1992"/>
+    <w:bookmarkEnd w:id="177"/>
+    <w:bookmarkStart w:id="179" w:name="ref-stutzChartingUrbanSpacetime1992"/>
     <w:p>
       <w:pPr>
         <w:pStyle w:val="Bibliography"/>
@@ -9285,7 +9646,7 @@
       <w:r>
         <w:t xml:space="preserve">13(5):468–474. doi:</w:t>
       </w:r>
-      <w:hyperlink r:id="rId172">
+      <w:hyperlink r:id="rId178">
         <w:r>
           <w:rPr>
             <w:rStyle w:val="Hyperlink"/>
@@ -9297,8 +9658,8 @@
         <w:t xml:space="preserve">.</w:t>
       </w:r>
     </w:p>
-    <w:bookmarkEnd w:id="173"/>
-    <w:bookmarkStart w:id="174" w:name="ref-swansonEstimatingFactoPopulation2011"/>
+    <w:bookmarkEnd w:id="179"/>
+    <w:bookmarkStart w:id="180" w:name="ref-swansonEstimatingFactoPopulation2011"/>
     <w:p>
       <w:pPr>
         <w:pStyle w:val="Bibliography"/>
@@ -9323,8 +9684,8 @@
         <w:t xml:space="preserve">1.</w:t>
       </w:r>
     </w:p>
-    <w:bookmarkEnd w:id="174"/>
-    <w:bookmarkStart w:id="175" w:name="ref-taubenbockLinkingStructuralUrban2007"/>
+    <w:bookmarkEnd w:id="180"/>
+    <w:bookmarkStart w:id="181" w:name="ref-taubenbockLinkingStructuralUrban2007"/>
     <w:p>
       <w:pPr>
         <w:pStyle w:val="Bibliography"/>
@@ -9359,8 +9720,8 @@
         <w:t xml:space="preserve">:35–46.</w:t>
       </w:r>
     </w:p>
-    <w:bookmarkEnd w:id="175"/>
-    <w:bookmarkStart w:id="177" w:name="ref-taylorMeasuringShortTerm1998"/>
+    <w:bookmarkEnd w:id="181"/>
+    <w:bookmarkStart w:id="183" w:name="ref-taylorMeasuringShortTerm1998"/>
     <w:p>
       <w:pPr>
         <w:pStyle w:val="Bibliography"/>
@@ -9384,7 +9745,7 @@
       <w:r>
         <w:t xml:space="preserve">29(1):125–137. doi:</w:t>
       </w:r>
-      <w:hyperlink r:id="rId176">
+      <w:hyperlink r:id="rId182">
         <w:r>
           <w:rPr>
             <w:rStyle w:val="Hyperlink"/>
@@ -9396,8 +9757,8 @@
         <w:t xml:space="preserve">.</w:t>
       </w:r>
     </w:p>
-    <w:bookmarkEnd w:id="177"/>
-    <w:bookmarkStart w:id="178" w:name="X673334009c0611aa61cf0dec5af9f6d5b21025a"/>
+    <w:bookmarkEnd w:id="183"/>
+    <w:bookmarkStart w:id="184" w:name="X673334009c0611aa61cf0dec5af9f6d5b21025a"/>
     <w:p>
       <w:pPr>
         <w:pStyle w:val="Bibliography"/>
@@ -9422,8 +9783,8 @@
         <w:t xml:space="preserve">14(3):10–15.</w:t>
       </w:r>
     </w:p>
-    <w:bookmarkEnd w:id="178"/>
-    <w:bookmarkStart w:id="179" w:name="ref-thakurMethodologyAccountSeasonal2018"/>
+    <w:bookmarkEnd w:id="184"/>
+    <w:bookmarkStart w:id="185" w:name="ref-thakurMethodologyAccountSeasonal2018"/>
     <w:p>
       <w:pPr>
         <w:pStyle w:val="Bibliography"/>
@@ -9444,8 +9805,8 @@
         <w:t xml:space="preserve">. [MSc Thesis]. United States – North Carolina: The University of North Carolina at Charlotte.</w:t>
       </w:r>
     </w:p>
-    <w:bookmarkEnd w:id="179"/>
-    <w:bookmarkStart w:id="181" w:name="ref-thomasUseMobileDevice2017"/>
+    <w:bookmarkEnd w:id="185"/>
+    <w:bookmarkStart w:id="187" w:name="ref-thomasUseMobileDevice2017"/>
     <w:p>
       <w:pPr>
         <w:pStyle w:val="Bibliography"/>
@@ -9469,7 +9830,7 @@
       <w:r>
         <w:t xml:space="preserve">51(19):11363–11370. doi:</w:t>
       </w:r>
-      <w:hyperlink r:id="rId180">
+      <w:hyperlink r:id="rId186">
         <w:r>
           <w:rPr>
             <w:rStyle w:val="Hyperlink"/>
@@ -9481,8 +9842,8 @@
         <w:t xml:space="preserve">.</w:t>
       </w:r>
     </w:p>
-    <w:bookmarkEnd w:id="181"/>
-    <w:bookmarkStart w:id="182" w:name="Xd3615397e1baf5f2f392fce68669c2bdc265e73"/>
+    <w:bookmarkEnd w:id="187"/>
+    <w:bookmarkStart w:id="188" w:name="Xd3615397e1baf5f2f392fce68669c2bdc265e73"/>
     <w:p>
       <w:pPr>
         <w:pStyle w:val="Bibliography"/>
@@ -9503,8 +9864,8 @@
         <w:t xml:space="preserve">. [PhD Thesis]. Berkeley: Department of Geography, University of California.</w:t>
       </w:r>
     </w:p>
-    <w:bookmarkEnd w:id="182"/>
-    <w:bookmarkStart w:id="184" w:name="ref-toolePathMostTraveled2015"/>
+    <w:bookmarkEnd w:id="188"/>
+    <w:bookmarkStart w:id="190" w:name="ref-toolePathMostTraveled2015"/>
     <w:p>
       <w:pPr>
         <w:pStyle w:val="Bibliography"/>
@@ -9528,7 +9889,7 @@
       <w:r>
         <w:t xml:space="preserve">58:162–177. doi:</w:t>
       </w:r>
-      <w:hyperlink r:id="rId183">
+      <w:hyperlink r:id="rId189">
         <w:r>
           <w:rPr>
             <w:rStyle w:val="Hyperlink"/>
@@ -9540,8 +9901,8 @@
         <w:t xml:space="preserve">.</w:t>
       </w:r>
     </w:p>
-    <w:bookmarkEnd w:id="184"/>
-    <w:bookmarkStart w:id="185" w:name="ref-walkerAgentbasedPopulationModel2012"/>
+    <w:bookmarkEnd w:id="190"/>
+    <w:bookmarkStart w:id="191" w:name="ref-walkerAgentbasedPopulationModel2012"/>
     <w:p>
       <w:pPr>
         <w:pStyle w:val="Bibliography"/>
@@ -9576,8 +9937,8 @@
         <w:t xml:space="preserve">.</w:t>
       </w:r>
     </w:p>
-    <w:bookmarkEnd w:id="185"/>
-    <w:bookmarkStart w:id="187" w:name="Xae5061268a46a2c7270dac14d859c96c0d7e4a6"/>
+    <w:bookmarkEnd w:id="191"/>
+    <w:bookmarkStart w:id="193" w:name="Xae5061268a46a2c7270dac14d859c96c0d7e4a6"/>
     <w:p>
       <w:pPr>
         <w:pStyle w:val="Bibliography"/>
@@ -9601,7 +9962,7 @@
       <w:r>
         <w:t xml:space="preserve">24(4):444–449. doi:</w:t>
       </w:r>
-      <w:hyperlink r:id="rId186">
+      <w:hyperlink r:id="rId192">
         <w:r>
           <w:rPr>
             <w:rStyle w:val="Hyperlink"/>
@@ -9613,8 +9974,8 @@
         <w:t xml:space="preserve">.</w:t>
       </w:r>
     </w:p>
-    <w:bookmarkEnd w:id="187"/>
-    <w:bookmarkStart w:id="188" w:name="ref-weirSurveyDaytimePopulation1960"/>
+    <w:bookmarkEnd w:id="193"/>
+    <w:bookmarkStart w:id="194" w:name="ref-weirSurveyDaytimePopulation1960"/>
     <w:p>
       <w:pPr>
         <w:pStyle w:val="Bibliography"/>
@@ -9639,8 +10000,8 @@
         <w:t xml:space="preserve">67:654–664.</w:t>
       </w:r>
     </w:p>
-    <w:bookmarkEnd w:id="188"/>
-    <w:bookmarkStart w:id="190" w:name="ref-wheelerUrbanGeographerHis2002"/>
+    <w:bookmarkEnd w:id="194"/>
+    <w:bookmarkStart w:id="196" w:name="ref-wheelerUrbanGeographerHis2002"/>
     <w:p>
       <w:pPr>
         <w:pStyle w:val="Bibliography"/>
@@ -9664,7 +10025,7 @@
       <w:r>
         <w:t xml:space="preserve">26(4):463–486. doi:</w:t>
       </w:r>
-      <w:hyperlink r:id="rId189">
+      <w:hyperlink r:id="rId195">
         <w:r>
           <w:rPr>
             <w:rStyle w:val="Hyperlink"/>
@@ -9676,8 +10037,267 @@
         <w:t xml:space="preserve">.</w:t>
       </w:r>
     </w:p>
-    <w:bookmarkEnd w:id="190"/>
-    <w:bookmarkStart w:id="192" w:name="ref-wilsonRapidRealTimeAssessments2016"/>
+    <w:bookmarkEnd w:id="196"/>
+    <w:bookmarkStart w:id="198" w:name="ref-ggplot2"/>
+    <w:p>
+      <w:pPr>
+        <w:pStyle w:val="Bibliography"/>
+      </w:pPr>
+      <w:r>
+        <w:t xml:space="preserve">Wickham, H. (2016).</w:t>
+      </w:r>
+      <w:r>
+        <w:t xml:space="preserve"> </w:t>
+      </w:r>
+      <w:r>
+        <w:rPr>
+          <w:b/>
+          <w:i/>
+        </w:rPr>
+        <w:t xml:space="preserve">Ggplot2: Elegant Graphics for Data Analysis</w:t>
+      </w:r>
+      <w:r>
+        <w:t xml:space="preserve">. Springer-Verlag New York.</w:t>
+      </w:r>
+      <w:r>
+        <w:t xml:space="preserve"> </w:t>
+      </w:r>
+      <w:hyperlink r:id="rId197">
+        <w:r>
+          <w:rPr>
+            <w:rStyle w:val="Hyperlink"/>
+          </w:rPr>
+          <w:t xml:space="preserve">https://ggplot2.tidyverse.org</w:t>
+        </w:r>
+      </w:hyperlink>
+      <w:r>
+        <w:t xml:space="preserve">.</w:t>
+      </w:r>
+    </w:p>
+    <w:bookmarkEnd w:id="198"/>
+    <w:bookmarkStart w:id="200" w:name="ref-scales"/>
+    <w:p>
+      <w:pPr>
+        <w:pStyle w:val="Bibliography"/>
+      </w:pPr>
+      <w:r>
+        <w:t xml:space="preserve">Wickham, H. (2018).</w:t>
+      </w:r>
+      <w:r>
+        <w:t xml:space="preserve"> </w:t>
+      </w:r>
+      <w:r>
+        <w:rPr>
+          <w:b/>
+          <w:i/>
+        </w:rPr>
+        <w:t xml:space="preserve">Scales: Scale Functions for Visualization</w:t>
+      </w:r>
+      <w:r>
+        <w:t xml:space="preserve">.</w:t>
+      </w:r>
+      <w:r>
+        <w:t xml:space="preserve"> </w:t>
+      </w:r>
+      <w:hyperlink r:id="rId199">
+        <w:r>
+          <w:rPr>
+            <w:rStyle w:val="Hyperlink"/>
+          </w:rPr>
+          <w:t xml:space="preserve">https://CRAN.R-project.org/package=scales</w:t>
+        </w:r>
+      </w:hyperlink>
+      <w:r>
+        <w:t xml:space="preserve">.</w:t>
+      </w:r>
+    </w:p>
+    <w:bookmarkEnd w:id="200"/>
+    <w:bookmarkStart w:id="202" w:name="ref-forcats"/>
+    <w:p>
+      <w:pPr>
+        <w:pStyle w:val="Bibliography"/>
+      </w:pPr>
+      <w:r>
+        <w:t xml:space="preserve">Wickham, H. (2019a).</w:t>
+      </w:r>
+      <w:r>
+        <w:t xml:space="preserve"> </w:t>
+      </w:r>
+      <w:r>
+        <w:rPr>
+          <w:b/>
+          <w:i/>
+        </w:rPr>
+        <w:t xml:space="preserve">Forcats: Tools for Working with Categorical Variables (Factors)</w:t>
+      </w:r>
+      <w:r>
+        <w:t xml:space="preserve">.</w:t>
+      </w:r>
+      <w:r>
+        <w:t xml:space="preserve"> </w:t>
+      </w:r>
+      <w:hyperlink r:id="rId201">
+        <w:r>
+          <w:rPr>
+            <w:rStyle w:val="Hyperlink"/>
+          </w:rPr>
+          <w:t xml:space="preserve">https://CRAN.R-project.org/package=forcats</w:t>
+        </w:r>
+      </w:hyperlink>
+      <w:r>
+        <w:t xml:space="preserve">.</w:t>
+      </w:r>
+    </w:p>
+    <w:bookmarkEnd w:id="202"/>
+    <w:bookmarkStart w:id="204" w:name="ref-stringr"/>
+    <w:p>
+      <w:pPr>
+        <w:pStyle w:val="Bibliography"/>
+      </w:pPr>
+      <w:r>
+        <w:t xml:space="preserve">Wickham, H. (2019b).</w:t>
+      </w:r>
+      <w:r>
+        <w:t xml:space="preserve"> </w:t>
+      </w:r>
+      <w:r>
+        <w:rPr>
+          <w:b/>
+          <w:i/>
+        </w:rPr>
+        <w:t xml:space="preserve">Stringr: Simple, Consistent Wrappers for Common String Operations</w:t>
+      </w:r>
+      <w:r>
+        <w:t xml:space="preserve">.</w:t>
+      </w:r>
+      <w:r>
+        <w:t xml:space="preserve"> </w:t>
+      </w:r>
+      <w:hyperlink r:id="rId203">
+        <w:r>
+          <w:rPr>
+            <w:rStyle w:val="Hyperlink"/>
+          </w:rPr>
+          <w:t xml:space="preserve">https://CRAN.R-project.org/package=stringr</w:t>
+        </w:r>
+      </w:hyperlink>
+      <w:r>
+        <w:t xml:space="preserve">.</w:t>
+      </w:r>
+    </w:p>
+    <w:bookmarkEnd w:id="204"/>
+    <w:bookmarkStart w:id="206" w:name="ref-readxl"/>
+    <w:p>
+      <w:pPr>
+        <w:pStyle w:val="Bibliography"/>
+      </w:pPr>
+      <w:r>
+        <w:t xml:space="preserve">Wickham, H. and Bryan, J. (2019).</w:t>
+      </w:r>
+      <w:r>
+        <w:t xml:space="preserve"> </w:t>
+      </w:r>
+      <w:r>
+        <w:rPr>
+          <w:b/>
+          <w:i/>
+        </w:rPr>
+        <w:t xml:space="preserve">Readxl: Read Excel Files</w:t>
+      </w:r>
+      <w:r>
+        <w:t xml:space="preserve">.</w:t>
+      </w:r>
+      <w:r>
+        <w:t xml:space="preserve"> </w:t>
+      </w:r>
+      <w:hyperlink r:id="rId205">
+        <w:r>
+          <w:rPr>
+            <w:rStyle w:val="Hyperlink"/>
+          </w:rPr>
+          <w:t xml:space="preserve">https://CRAN.R-project.org/package=readxl</w:t>
+        </w:r>
+      </w:hyperlink>
+      <w:r>
+        <w:t xml:space="preserve">.</w:t>
+      </w:r>
+    </w:p>
+    <w:bookmarkEnd w:id="206"/>
+    <w:bookmarkStart w:id="208" w:name="ref-dplyr"/>
+    <w:p>
+      <w:pPr>
+        <w:pStyle w:val="Bibliography"/>
+      </w:pPr>
+      <w:r>
+        <w:t xml:space="preserve">Wickham, H., Francois, R., Henry, L., and Mueller, K. (2019).</w:t>
+      </w:r>
+      <w:r>
+        <w:t xml:space="preserve"> </w:t>
+      </w:r>
+      <w:r>
+        <w:rPr>
+          <w:b/>
+          <w:i/>
+        </w:rPr>
+        <w:t xml:space="preserve">Dplyr: A Grammar of Data Manipulation</w:t>
+      </w:r>
+      <w:r>
+        <w:t xml:space="preserve">.</w:t>
+      </w:r>
+      <w:r>
+        <w:t xml:space="preserve"> </w:t>
+      </w:r>
+      <w:hyperlink r:id="rId207">
+        <w:r>
+          <w:rPr>
+            <w:rStyle w:val="Hyperlink"/>
+          </w:rPr>
+          <w:t xml:space="preserve">https://CRAN.R-project.org/package=dplyr</w:t>
+        </w:r>
+      </w:hyperlink>
+      <w:r>
+        <w:t xml:space="preserve">.</w:t>
+      </w:r>
+    </w:p>
+    <w:bookmarkEnd w:id="208"/>
+    <w:bookmarkStart w:id="210" w:name="ref-tidyr"/>
+    <w:p>
+      <w:pPr>
+        <w:pStyle w:val="Bibliography"/>
+      </w:pPr>
+      <w:r>
+        <w:t xml:space="preserve">Wickham, H. and Henry, L. (2019).</w:t>
+      </w:r>
+      <w:r>
+        <w:t xml:space="preserve"> </w:t>
+      </w:r>
+      <w:r>
+        <w:rPr>
+          <w:b/>
+          <w:i/>
+        </w:rPr>
+        <w:t xml:space="preserve">Tidyr: Tidy Messy Data</w:t>
+      </w:r>
+      <w:r>
+        <w:t xml:space="preserve">.</w:t>
+      </w:r>
+      <w:r>
+        <w:t xml:space="preserve"> </w:t>
+      </w:r>
+      <w:hyperlink r:id="rId209">
+        <w:r>
+          <w:rPr>
+            <w:rStyle w:val="Hyperlink"/>
+          </w:rPr>
+          <w:t xml:space="preserve">https://CRAN.R-project.org/package=tidyr</w:t>
+        </w:r>
+      </w:hyperlink>
+      <w:r>
+        <w:t xml:space="preserve">.</w:t>
+      </w:r>
+    </w:p>
+    <w:bookmarkEnd w:id="210"/>
+    <w:bookmarkStart w:id="212" w:name="ref-wilsonRapidRealTimeAssessments2016"/>
     <w:p>
       <w:pPr>
         <w:pStyle w:val="Bibliography"/>
@@ -9701,7 +10321,7 @@
       <w:r>
         <w:t xml:space="preserve">Feb 24(Edition 1). doi:</w:t>
       </w:r>
-      <w:hyperlink r:id="rId191">
+      <w:hyperlink r:id="rId211">
         <w:r>
           <w:rPr>
             <w:rStyle w:val="Hyperlink"/>
@@ -9713,8 +10333,8 @@
         <w:t xml:space="preserve">.</w:t>
       </w:r>
     </w:p>
-    <w:bookmarkEnd w:id="192"/>
-    <w:bookmarkStart w:id="193" w:name="ref-wurtelePopulationDynamicsFinal1968"/>
+    <w:bookmarkEnd w:id="212"/>
+    <w:bookmarkStart w:id="213" w:name="ref-wurtelePopulationDynamicsFinal1968"/>
     <w:p>
       <w:pPr>
         <w:pStyle w:val="Bibliography"/>
@@ -9723,8 +10343,45 @@
         <w:t xml:space="preserve">Wurtele, Z.S. and Wellisch, J.B. (1968). Population dynamics: Final report. (TM-L-4146).</w:t>
       </w:r>
     </w:p>
-    <w:bookmarkEnd w:id="193"/>
-    <w:bookmarkStart w:id="195" w:name="ref-yongliResearchStatisticalModels1998"/>
+    <w:bookmarkEnd w:id="213"/>
+    <w:bookmarkStart w:id="215" w:name="ref-knitr"/>
+    <w:p>
+      <w:pPr>
+        <w:pStyle w:val="Bibliography"/>
+      </w:pPr>
+      <w:r>
+        <w:t xml:space="preserve">Xie, Y. (2019).</w:t>
+      </w:r>
+      <w:r>
+        <w:t xml:space="preserve"> </w:t>
+      </w:r>
+      <w:r>
+        <w:rPr>
+          <w:b/>
+          <w:i/>
+        </w:rPr>
+        <w:t xml:space="preserve">Knitr: A General-Purpose Package for Dynamic Report Generation in R</w:t>
+      </w:r>
+      <w:r>
+        <w:t xml:space="preserve">.</w:t>
+      </w:r>
+      <w:r>
+        <w:t xml:space="preserve"> </w:t>
+      </w:r>
+      <w:hyperlink r:id="rId214">
+        <w:r>
+          <w:rPr>
+            <w:rStyle w:val="Hyperlink"/>
+          </w:rPr>
+          <w:t xml:space="preserve">https://yihui.name/knitr/</w:t>
+        </w:r>
+      </w:hyperlink>
+      <w:r>
+        <w:t xml:space="preserve">.</w:t>
+      </w:r>
+    </w:p>
+    <w:bookmarkEnd w:id="215"/>
+    <w:bookmarkStart w:id="217" w:name="ref-yongliResearchStatisticalModels1998"/>
     <w:p>
       <w:pPr>
         <w:pStyle w:val="Bibliography"/>
@@ -9748,7 +10405,7 @@
       <w:r>
         <w:t xml:space="preserve">35(2):155–164. doi:</w:t>
       </w:r>
-      <w:hyperlink r:id="rId194">
+      <w:hyperlink r:id="rId216">
         <w:r>
           <w:rPr>
             <w:rStyle w:val="Hyperlink"/>
@@ -9760,8 +10417,8 @@
         <w:t xml:space="preserve">.</w:t>
       </w:r>
     </w:p>
-    <w:bookmarkEnd w:id="195"/>
-    <w:bookmarkEnd w:id="196"/>
+    <w:bookmarkEnd w:id="217"/>
+    <w:bookmarkEnd w:id="218"/>
     <w:sectPr>
       <w:pgSz w:w="12240" w:h="15840"/>
       <w:pgMar w:top="1440" w:right="1440" w:bottom="1440" w:left="1440" w:header="720" w:footer="720" w:gutter="0"/>

</xml_diff>